<commit_message>
nodejs serial simple test working
</commit_message>
<xml_diff>
--- a/person tracking robot/Person tracking robot.docx
+++ b/person tracking robot/Person tracking robot.docx
@@ -31,23 +31,10 @@
         <w:t>Nodejs. I w</w:t>
       </w:r>
       <w:r>
-        <w:t xml:space="preserve">ill use </w:t>
-      </w:r>
-      <w:proofErr w:type="spellStart"/>
-      <w:r>
-        <w:t>nodejs</w:t>
-      </w:r>
-      <w:proofErr w:type="spellEnd"/>
-      <w:r>
-        <w:t xml:space="preserve"> combined with the </w:t>
-      </w:r>
-      <w:proofErr w:type="spellStart"/>
-      <w:r>
-        <w:t>expressjs</w:t>
-      </w:r>
-      <w:proofErr w:type="spellEnd"/>
-      <w:r>
-        <w:t xml:space="preserve"> routing library</w:t>
+        <w:t>ill use nodejs</w:t>
+      </w:r>
+      <w:r>
+        <w:t xml:space="preserve"> combined with the expressjs routing library</w:t>
       </w:r>
       <w:r>
         <w:t xml:space="preserve"> for the webserver.</w:t>
@@ -73,23 +60,7 @@
         <w:ind w:left="360"/>
       </w:pPr>
       <w:r>
-        <w:t xml:space="preserve">To track a </w:t>
-      </w:r>
-      <w:proofErr w:type="spellStart"/>
-      <w:r>
-        <w:t>persons</w:t>
-      </w:r>
-      <w:proofErr w:type="spellEnd"/>
-      <w:r>
-        <w:t xml:space="preserve"> pose I am going to use a package names </w:t>
-      </w:r>
-      <w:proofErr w:type="spellStart"/>
-      <w:r>
-        <w:t>posenet</w:t>
-      </w:r>
-      <w:proofErr w:type="spellEnd"/>
-      <w:r>
-        <w:t xml:space="preserve"> that is included in the library ml5js. </w:t>
+        <w:t xml:space="preserve">To track a persons pose I am going to use a package names posenet that is included in the library ml5js. </w:t>
       </w:r>
     </w:p>
     <w:p>
@@ -199,23 +170,7 @@
     </w:p>
     <w:p>
       <w:r>
-        <w:t xml:space="preserve">For my first POC I am going to track a </w:t>
-      </w:r>
-      <w:proofErr w:type="spellStart"/>
-      <w:r>
-        <w:t>persons</w:t>
-      </w:r>
-      <w:proofErr w:type="spellEnd"/>
-      <w:r>
-        <w:t xml:space="preserve"> stance with a camera. If the program notices your arm going up, it will mimic the same with the robot. I hope to learn more about object tracking, </w:t>
-      </w:r>
-      <w:proofErr w:type="spellStart"/>
-      <w:r>
-        <w:t>nodejs</w:t>
-      </w:r>
-      <w:proofErr w:type="spellEnd"/>
-      <w:r>
-        <w:t xml:space="preserve"> and 3d printing. </w:t>
+        <w:t xml:space="preserve">For my first POC I am going to track a persons stance with a camera. If the program notices your arm going up, it will mimic the same with the robot. I hope to learn more about object tracking, nodejs and 3d printing. </w:t>
       </w:r>
     </w:p>
     <w:p/>
@@ -421,15 +376,7 @@
         <w:pStyle w:val="Kop5"/>
       </w:pPr>
       <w:r>
-        <w:t xml:space="preserve">Why am </w:t>
-      </w:r>
-      <w:proofErr w:type="spellStart"/>
-      <w:r>
-        <w:t>i</w:t>
-      </w:r>
-      <w:proofErr w:type="spellEnd"/>
-      <w:r>
-        <w:t xml:space="preserve"> going to create this?</w:t>
+        <w:t>Why am i going to create this?</w:t>
       </w:r>
     </w:p>
     <w:p>
@@ -444,13 +391,20 @@
         <w:t xml:space="preserve">What do we benefit from this? </w:t>
       </w:r>
     </w:p>
-    <w:p/>
     <w:p>
       <w:pPr>
         <w:pStyle w:val="Kop3"/>
       </w:pPr>
       <w:r>
         <w:t>How</w:t>
+      </w:r>
+    </w:p>
+    <w:p>
+      <w:pPr>
+        <w:pStyle w:val="Kop4"/>
+      </w:pPr>
+      <w:r>
+        <w:t>What do I need to prepare for this project?</w:t>
       </w:r>
     </w:p>
     <w:p>
@@ -502,26 +456,16 @@
       <w:r>
         <w:t xml:space="preserve">How do </w:t>
       </w:r>
-      <w:proofErr w:type="spellStart"/>
-      <w:r>
-        <w:t>i</w:t>
-      </w:r>
-      <w:proofErr w:type="spellEnd"/>
+      <w:r>
+        <w:t>I</w:t>
+      </w:r>
       <w:r>
         <w:t xml:space="preserve"> determine the depth of the arm.</w:t>
       </w:r>
     </w:p>
     <w:p>
       <w:r>
-        <w:t xml:space="preserve">For this </w:t>
-      </w:r>
-      <w:proofErr w:type="spellStart"/>
-      <w:r>
-        <w:t>protoype</w:t>
-      </w:r>
-      <w:proofErr w:type="spellEnd"/>
-      <w:r>
-        <w:t xml:space="preserve"> I will use a camera to determine my posture.</w:t>
+        <w:t>For this protoype I will use a camera to determine my posture.</w:t>
       </w:r>
     </w:p>
     <w:p>
@@ -600,27 +544,90 @@
         <w:t>How are the components being controlled?</w:t>
       </w:r>
     </w:p>
-    <w:p>
-      <w:pPr>
-        <w:pStyle w:val="Lijstalinea"/>
-        <w:numPr>
-          <w:ilvl w:val="0"/>
-          <w:numId w:val="1"/>
-        </w:numPr>
-      </w:pPr>
-    </w:p>
+    <w:p/>
     <w:p>
       <w:pPr>
         <w:pStyle w:val="Kop2"/>
       </w:pPr>
-      <w:r>
+    </w:p>
+    <w:p>
+      <w:pPr>
+        <w:rPr>
+          <w:rFonts w:asciiTheme="majorHAnsi" w:eastAsiaTheme="majorEastAsia" w:hAnsiTheme="majorHAnsi" w:cstheme="majorBidi"/>
+          <w:color w:val="2F5496" w:themeColor="accent1" w:themeShade="BF"/>
+          <w:sz w:val="26"/>
+          <w:szCs w:val="26"/>
+        </w:rPr>
+      </w:pPr>
+      <w:r>
+        <w:br w:type="page"/>
+      </w:r>
+    </w:p>
+    <w:p>
+      <w:pPr>
+        <w:pStyle w:val="Kop2"/>
+      </w:pPr>
+      <w:r>
+        <w:lastRenderedPageBreak/>
         <w:t>Answers</w:t>
+      </w:r>
+    </w:p>
+    <w:p>
+      <w:pPr>
+        <w:pStyle w:val="Kop3"/>
+      </w:pPr>
+      <w:r>
+        <w:t>What am I going to build?</w:t>
+      </w:r>
+    </w:p>
+    <w:p>
+      <w:r>
+        <w:t>As stated in my intro I am going to build a system that tracks my posture. From this tracking i will be able to pinpoint my joints in my arm. This will be translated for servos that my robot use to mimic me.</w:t>
+      </w:r>
+    </w:p>
+    <w:p>
+      <w:pPr>
+        <w:pStyle w:val="Kop4"/>
+      </w:pPr>
+      <w:r>
+        <w:t>What will it look like?</w:t>
+      </w:r>
+    </w:p>
+    <w:p>
+      <w:pPr>
+        <w:pStyle w:val="Kop4"/>
+      </w:pPr>
+      <w:r>
+        <w:t>What will be the scale?</w:t>
+      </w:r>
+    </w:p>
+    <w:p>
+      <w:pPr>
+        <w:pStyle w:val="Kop4"/>
+      </w:pPr>
+      <w:r>
+        <w:t>How realistic will it look?</w:t>
+      </w:r>
+    </w:p>
+    <w:p>
+      <w:pPr>
+        <w:pStyle w:val="Kop4"/>
+      </w:pPr>
+      <w:r>
+        <w:t xml:space="preserve">Where will it be made? </w:t>
+      </w:r>
+    </w:p>
+    <w:p/>
+    <w:p>
+      <w:pPr>
+        <w:pStyle w:val="Kop3"/>
+      </w:pPr>
+      <w:r>
+        <w:t>Why am I going to create this?</w:t>
       </w:r>
     </w:p>
     <w:p/>
     <w:p/>
-    <w:p/>
-    <w:p/>
     <w:p>
       <w:pPr>
         <w:pStyle w:val="Kop2"/>
@@ -631,72 +638,12 @@
     </w:p>
     <w:p>
       <w:r>
-        <w:t xml:space="preserve">After an global search </w:t>
-      </w:r>
-      <w:proofErr w:type="spellStart"/>
-      <w:r>
-        <w:t>i</w:t>
-      </w:r>
-      <w:proofErr w:type="spellEnd"/>
-      <w:r>
-        <w:t xml:space="preserve"> came across the </w:t>
-      </w:r>
-      <w:proofErr w:type="spellStart"/>
-      <w:r>
-        <w:t>tensorflow</w:t>
-      </w:r>
-      <w:proofErr w:type="spellEnd"/>
-      <w:r>
-        <w:t xml:space="preserve"> </w:t>
-      </w:r>
-      <w:proofErr w:type="spellStart"/>
-      <w:r>
-        <w:t>posenet</w:t>
-      </w:r>
-      <w:proofErr w:type="spellEnd"/>
-      <w:r>
-        <w:t xml:space="preserve"> library. This library tracks my posture and does what </w:t>
-      </w:r>
-      <w:proofErr w:type="spellStart"/>
-      <w:r>
-        <w:t>i</w:t>
-      </w:r>
-      <w:proofErr w:type="spellEnd"/>
-      <w:r>
-        <w:t xml:space="preserve"> need. I had big problems installing </w:t>
-      </w:r>
-      <w:proofErr w:type="spellStart"/>
-      <w:r>
-        <w:t>tensorflow</w:t>
-      </w:r>
-      <w:proofErr w:type="spellEnd"/>
-      <w:r>
-        <w:t xml:space="preserve"> and the </w:t>
-      </w:r>
-      <w:proofErr w:type="spellStart"/>
-      <w:r>
-        <w:t>posenet</w:t>
-      </w:r>
-      <w:proofErr w:type="spellEnd"/>
-      <w:r>
-        <w:t xml:space="preserve"> package. I spoke to a friend </w:t>
-      </w:r>
-      <w:r>
-        <w:lastRenderedPageBreak/>
-        <w:t>who has made an own project with posture tracking. He recommended the ml5js library. This works great!</w:t>
-      </w:r>
-    </w:p>
-    <w:p>
-      <w:r>
-        <w:t xml:space="preserve">I used this example to base my </w:t>
-      </w:r>
-      <w:proofErr w:type="spellStart"/>
-      <w:r>
-        <w:t>nodejs</w:t>
-      </w:r>
-      <w:proofErr w:type="spellEnd"/>
-      <w:r>
-        <w:t xml:space="preserve"> server on. </w:t>
+        <w:t>After an global search i came across the tensorflow posenet library. This library tracks my posture and does what i need. I had big problems installing tensorflow and the posenet package. I spoke to a friend who has made an own project with posture tracking. He recommended the ml5js library. This works great!</w:t>
+      </w:r>
+    </w:p>
+    <w:p>
+      <w:r>
+        <w:t xml:space="preserve">I used this example to base my nodejs server on. </w:t>
       </w:r>
     </w:p>
     <w:p>
@@ -720,90 +667,13 @@
     </w:p>
     <w:p>
       <w:r>
-        <w:t xml:space="preserve">In the </w:t>
-      </w:r>
-      <w:proofErr w:type="spellStart"/>
-      <w:r>
-        <w:t>javascript</w:t>
-      </w:r>
-      <w:proofErr w:type="spellEnd"/>
-      <w:r>
-        <w:t xml:space="preserve"> </w:t>
-      </w:r>
-      <w:proofErr w:type="spellStart"/>
-      <w:r>
-        <w:t>i</w:t>
-      </w:r>
-      <w:proofErr w:type="spellEnd"/>
-      <w:r>
-        <w:t xml:space="preserve"> can retrieve the positions of the </w:t>
-      </w:r>
-      <w:proofErr w:type="spellStart"/>
-      <w:r>
-        <w:t>keypoints</w:t>
-      </w:r>
-      <w:proofErr w:type="spellEnd"/>
-      <w:r>
-        <w:t xml:space="preserve">. I need this data to be able to translate the positions to the servo’s. There is one major problem. </w:t>
-      </w:r>
-      <w:r>
-        <w:t xml:space="preserve">The data from the client(the </w:t>
-      </w:r>
-      <w:proofErr w:type="spellStart"/>
-      <w:r>
-        <w:t>webbrowser</w:t>
-      </w:r>
-      <w:proofErr w:type="spellEnd"/>
-      <w:r>
-        <w:t xml:space="preserve">) needs to be passed to the backend. In this case the </w:t>
-      </w:r>
-      <w:proofErr w:type="spellStart"/>
-      <w:r>
-        <w:t>nodejs</w:t>
-      </w:r>
-      <w:proofErr w:type="spellEnd"/>
-      <w:r>
-        <w:t xml:space="preserve"> server. This is not ideal. I have an idea how </w:t>
-      </w:r>
-      <w:proofErr w:type="spellStart"/>
-      <w:r>
-        <w:t>i</w:t>
-      </w:r>
-      <w:proofErr w:type="spellEnd"/>
-      <w:r>
-        <w:t xml:space="preserve"> can use </w:t>
-      </w:r>
-      <w:proofErr w:type="spellStart"/>
-      <w:r>
-        <w:t>websockets</w:t>
-      </w:r>
-      <w:proofErr w:type="spellEnd"/>
-      <w:r>
-        <w:t xml:space="preserve"> to achieve this but </w:t>
-      </w:r>
-      <w:proofErr w:type="spellStart"/>
-      <w:r>
-        <w:t>i</w:t>
-      </w:r>
-      <w:proofErr w:type="spellEnd"/>
-      <w:r>
-        <w:t xml:space="preserve"> rather be able to build an program that does not require an </w:t>
-      </w:r>
-      <w:proofErr w:type="spellStart"/>
-      <w:r>
-        <w:t>webbrowser</w:t>
-      </w:r>
-      <w:proofErr w:type="spellEnd"/>
-      <w:r>
-        <w:t xml:space="preserve">. I have tried OpenCV, and opensource ai image library, before this project. I could barely get it to start and </w:t>
-      </w:r>
-      <w:proofErr w:type="spellStart"/>
-      <w:r>
-        <w:t>dont</w:t>
-      </w:r>
-      <w:proofErr w:type="spellEnd"/>
-      <w:r>
-        <w:t xml:space="preserve"> have good memories of it. I went and looked for alternatives. </w:t>
+        <w:t xml:space="preserve">In the javascript i can retrieve the positions of the </w:t>
+      </w:r>
+      <w:r>
+        <w:t xml:space="preserve">keypoints. I need this data to be able to translate the positions to the servo’s. There is one major problem. </w:t>
+      </w:r>
+      <w:r>
+        <w:t xml:space="preserve">The data from the client(the webbrowser) needs to be passed to the backend. In this case the nodejs server. This is not ideal. I have an idea how i can use websockets to achieve this but i rather be able to build an program that does not require an webbrowser. I have tried OpenCV, and opensource ai image library, before this project. I could barely get it to start and dont have good memories of it. I went and looked for alternatives. </w:t>
       </w:r>
     </w:p>
     <w:p>
@@ -821,31 +691,7 @@
     </w:p>
     <w:p>
       <w:r>
-        <w:t xml:space="preserve">This is a mash of </w:t>
-      </w:r>
-      <w:proofErr w:type="spellStart"/>
-      <w:r>
-        <w:t>opencv</w:t>
-      </w:r>
-      <w:proofErr w:type="spellEnd"/>
-      <w:r>
-        <w:t xml:space="preserve">, </w:t>
-      </w:r>
-      <w:proofErr w:type="spellStart"/>
-      <w:r>
-        <w:t>posenet</w:t>
-      </w:r>
-      <w:proofErr w:type="spellEnd"/>
-      <w:r>
-        <w:t xml:space="preserve"> and </w:t>
-      </w:r>
-      <w:proofErr w:type="spellStart"/>
-      <w:r>
-        <w:t>pytorch</w:t>
-      </w:r>
-      <w:proofErr w:type="spellEnd"/>
-      <w:r>
-        <w:t>. I am going to give this a try.</w:t>
+        <w:t>This is a mash of opencv, posenet and pytorch. I am going to give this a try.</w:t>
       </w:r>
     </w:p>
     <w:p/>
@@ -1971,21 +1817,6 @@
 </file>
 
 <file path=customXml/item1.xml><?xml version="1.0" encoding="utf-8"?>
-<p:properties xmlns:p="http://schemas.microsoft.com/office/2006/metadata/properties" xmlns:xsi="http://www.w3.org/2001/XMLSchema-instance" xmlns:pc="http://schemas.microsoft.com/office/infopath/2007/PartnerControls">
-  <documentManagement/>
-</p:properties>
-</file>
-
-<file path=customXml/item2.xml><?xml version="1.0" encoding="utf-8"?>
-<?mso-contentType ?>
-<FormTemplates xmlns="http://schemas.microsoft.com/sharepoint/v3/contenttype/forms">
-  <Display>DocumentLibraryForm</Display>
-  <Edit>DocumentLibraryForm</Edit>
-  <New>DocumentLibraryForm</New>
-</FormTemplates>
-</file>
-
-<file path=customXml/item3.xml><?xml version="1.0" encoding="utf-8"?>
 <ct:contentTypeSchema xmlns:ct="http://schemas.microsoft.com/office/2006/metadata/contentType" xmlns:ma="http://schemas.microsoft.com/office/2006/metadata/properties/metaAttributes" ct:_="" ma:_="" ma:contentTypeName="Document" ma:contentTypeID="0x0101003549D59443CB154FB43D304F61A528DA" ma:contentTypeVersion="5" ma:contentTypeDescription="Een nieuw document maken." ma:contentTypeScope="" ma:versionID="909cc2833f1af6bf787dcb295a81bf7e">
   <xsd:schema xmlns:xsd="http://www.w3.org/2001/XMLSchema" xmlns:xs="http://www.w3.org/2001/XMLSchema" xmlns:p="http://schemas.microsoft.com/office/2006/metadata/properties" xmlns:ns3="d1ab9eff-f2b0-4e8a-a95a-229fd02750a8" xmlns:ns4="2b8b5df9-db30-4c4a-9865-2c0f33e99bd4" targetNamespace="http://schemas.microsoft.com/office/2006/metadata/properties" ma:root="true" ma:fieldsID="bb59b1ccab3a0fadb8b023f390812b97" ns3:_="" ns4:_="">
     <xsd:import namespace="d1ab9eff-f2b0-4e8a-a95a-229fd02750a8"/>
@@ -2156,24 +1987,22 @@
 </ct:contentTypeSchema>
 </file>
 
-<file path=customXml/itemProps1.xml><?xml version="1.0" encoding="utf-8"?>
-<ds:datastoreItem xmlns:ds="http://schemas.openxmlformats.org/officeDocument/2006/customXml" ds:itemID="{6E2D57CB-579C-4823-986A-6DE2EBE6EA75}">
-  <ds:schemaRefs>
-    <ds:schemaRef ds:uri="http://schemas.microsoft.com/office/2006/metadata/properties"/>
-    <ds:schemaRef ds:uri="http://schemas.microsoft.com/office/infopath/2007/PartnerControls"/>
-  </ds:schemaRefs>
-</ds:datastoreItem>
+<file path=customXml/item2.xml><?xml version="1.0" encoding="utf-8"?>
+<?mso-contentType ?>
+<FormTemplates xmlns="http://schemas.microsoft.com/sharepoint/v3/contenttype/forms">
+  <Display>DocumentLibraryForm</Display>
+  <Edit>DocumentLibraryForm</Edit>
+  <New>DocumentLibraryForm</New>
+</FormTemplates>
 </file>
 
-<file path=customXml/itemProps2.xml><?xml version="1.0" encoding="utf-8"?>
-<ds:datastoreItem xmlns:ds="http://schemas.openxmlformats.org/officeDocument/2006/customXml" ds:itemID="{F044BF76-D08F-442C-8037-C387EF4F9464}">
-  <ds:schemaRefs>
-    <ds:schemaRef ds:uri="http://schemas.microsoft.com/sharepoint/v3/contenttype/forms"/>
-  </ds:schemaRefs>
-</ds:datastoreItem>
+<file path=customXml/item3.xml><?xml version="1.0" encoding="utf-8"?>
+<p:properties xmlns:p="http://schemas.microsoft.com/office/2006/metadata/properties" xmlns:xsi="http://www.w3.org/2001/XMLSchema-instance" xmlns:pc="http://schemas.microsoft.com/office/infopath/2007/PartnerControls">
+  <documentManagement/>
+</p:properties>
 </file>
 
-<file path=customXml/itemProps3.xml><?xml version="1.0" encoding="utf-8"?>
+<file path=customXml/itemProps1.xml><?xml version="1.0" encoding="utf-8"?>
 <ds:datastoreItem xmlns:ds="http://schemas.openxmlformats.org/officeDocument/2006/customXml" ds:itemID="{455A883E-E44C-4856-B9D6-451168EC2FA6}">
   <ds:schemaRefs>
     <ds:schemaRef ds:uri="http://schemas.microsoft.com/office/2006/metadata/contentType"/>
@@ -2190,4 +2019,21 @@
     <ds:schemaRef ds:uri="http://schemas.microsoft.com/internal/obd"/>
   </ds:schemaRefs>
 </ds:datastoreItem>
+</file>
+
+<file path=customXml/itemProps2.xml><?xml version="1.0" encoding="utf-8"?>
+<ds:datastoreItem xmlns:ds="http://schemas.openxmlformats.org/officeDocument/2006/customXml" ds:itemID="{F044BF76-D08F-442C-8037-C387EF4F9464}">
+  <ds:schemaRefs>
+    <ds:schemaRef ds:uri="http://schemas.microsoft.com/sharepoint/v3/contenttype/forms"/>
+  </ds:schemaRefs>
+</ds:datastoreItem>
+</file>
+
+<file path=customXml/itemProps3.xml><?xml version="1.0" encoding="utf-8"?>
+<ds:datastoreItem xmlns:ds="http://schemas.openxmlformats.org/officeDocument/2006/customXml" ds:itemID="{6E2D57CB-579C-4823-986A-6DE2EBE6EA75}">
+  <ds:schemaRefs>
+    <ds:schemaRef ds:uri="http://schemas.microsoft.com/office/2006/metadata/properties"/>
+    <ds:schemaRef ds:uri="http://schemas.microsoft.com/office/infopath/2007/PartnerControls"/>
+  </ds:schemaRefs>
+</ds:datastoreItem>
 </file>
</xml_diff>

<commit_message>
documentation short nodejs serial test
</commit_message>
<xml_diff>
--- a/person tracking robot/Person tracking robot.docx
+++ b/person tracking robot/Person tracking robot.docx
@@ -694,6 +694,60 @@
         <w:t>This is a mash of opencv, posenet and pytorch. I am going to give this a try.</w:t>
       </w:r>
     </w:p>
+    <w:p>
+      <w:r>
+        <w:t>Story short,</w:t>
+      </w:r>
+      <w:r>
+        <w:t xml:space="preserve"> I</w:t>
+      </w:r>
+      <w:r>
+        <w:t xml:space="preserve"> did not get it to work. I have tried it on windows, Linux wsl and an linux virtualmachine. I noticed the code is pretty outdated. It had not received an update in 2 years and when installing the recommended library it was not available anymore. </w:t>
+      </w:r>
+    </w:p>
+    <w:p>
+      <w:r>
+        <w:t xml:space="preserve">With this I </w:t>
+      </w:r>
+      <w:r>
+        <w:t>realized</w:t>
+      </w:r>
+      <w:r>
+        <w:t xml:space="preserve"> I need to stop wasting time on something new and start with something I know, javascript. The first step for me is to get the serial communication working on </w:t>
+      </w:r>
+      <w:r>
+        <w:t>NodeJS</w:t>
+      </w:r>
+      <w:r>
+        <w:t>.</w:t>
+      </w:r>
+      <w:r>
+        <w:t xml:space="preserve"> I am using the npm serialport package(</w:t>
+      </w:r>
+      <w:hyperlink r:id="rId12" w:history="1">
+        <w:r>
+          <w:rPr>
+            <w:rStyle w:val="Hyperlink"/>
+          </w:rPr>
+          <w:t>https://duckduckgo.com/?t=ffab&amp;q=nodejs+serial&amp;ia=web</w:t>
+        </w:r>
+      </w:hyperlink>
+      <w:r>
+        <w:t xml:space="preserve"> ). This is the only package nodejs as for javascript as the client side is still experimental and unavailable.</w:t>
+      </w:r>
+    </w:p>
+    <w:p>
+      <w:r>
+        <w:lastRenderedPageBreak/>
+        <w:t>The demo code can be found in demo_nodejs_communication.</w:t>
+      </w:r>
+    </w:p>
+    <w:p>
+      <w:r>
+        <w:t>Now this is working the next step is to get the data the robot needs</w:t>
+      </w:r>
+    </w:p>
+    <w:p/>
     <w:p/>
     <w:p/>
     <w:sectPr>
@@ -1817,6 +1871,21 @@
 </file>
 
 <file path=customXml/item1.xml><?xml version="1.0" encoding="utf-8"?>
+<p:properties xmlns:p="http://schemas.microsoft.com/office/2006/metadata/properties" xmlns:xsi="http://www.w3.org/2001/XMLSchema-instance" xmlns:pc="http://schemas.microsoft.com/office/infopath/2007/PartnerControls">
+  <documentManagement/>
+</p:properties>
+</file>
+
+<file path=customXml/item2.xml><?xml version="1.0" encoding="utf-8"?>
+<?mso-contentType ?>
+<FormTemplates xmlns="http://schemas.microsoft.com/sharepoint/v3/contenttype/forms">
+  <Display>DocumentLibraryForm</Display>
+  <Edit>DocumentLibraryForm</Edit>
+  <New>DocumentLibraryForm</New>
+</FormTemplates>
+</file>
+
+<file path=customXml/item3.xml><?xml version="1.0" encoding="utf-8"?>
 <ct:contentTypeSchema xmlns:ct="http://schemas.microsoft.com/office/2006/metadata/contentType" xmlns:ma="http://schemas.microsoft.com/office/2006/metadata/properties/metaAttributes" ct:_="" ma:_="" ma:contentTypeName="Document" ma:contentTypeID="0x0101003549D59443CB154FB43D304F61A528DA" ma:contentTypeVersion="5" ma:contentTypeDescription="Een nieuw document maken." ma:contentTypeScope="" ma:versionID="909cc2833f1af6bf787dcb295a81bf7e">
   <xsd:schema xmlns:xsd="http://www.w3.org/2001/XMLSchema" xmlns:xs="http://www.w3.org/2001/XMLSchema" xmlns:p="http://schemas.microsoft.com/office/2006/metadata/properties" xmlns:ns3="d1ab9eff-f2b0-4e8a-a95a-229fd02750a8" xmlns:ns4="2b8b5df9-db30-4c4a-9865-2c0f33e99bd4" targetNamespace="http://schemas.microsoft.com/office/2006/metadata/properties" ma:root="true" ma:fieldsID="bb59b1ccab3a0fadb8b023f390812b97" ns3:_="" ns4:_="">
     <xsd:import namespace="d1ab9eff-f2b0-4e8a-a95a-229fd02750a8"/>
@@ -1987,22 +2056,24 @@
 </ct:contentTypeSchema>
 </file>
 
-<file path=customXml/item2.xml><?xml version="1.0" encoding="utf-8"?>
-<?mso-contentType ?>
-<FormTemplates xmlns="http://schemas.microsoft.com/sharepoint/v3/contenttype/forms">
-  <Display>DocumentLibraryForm</Display>
-  <Edit>DocumentLibraryForm</Edit>
-  <New>DocumentLibraryForm</New>
-</FormTemplates>
+<file path=customXml/itemProps1.xml><?xml version="1.0" encoding="utf-8"?>
+<ds:datastoreItem xmlns:ds="http://schemas.openxmlformats.org/officeDocument/2006/customXml" ds:itemID="{6E2D57CB-579C-4823-986A-6DE2EBE6EA75}">
+  <ds:schemaRefs>
+    <ds:schemaRef ds:uri="http://schemas.microsoft.com/office/2006/metadata/properties"/>
+    <ds:schemaRef ds:uri="http://schemas.microsoft.com/office/infopath/2007/PartnerControls"/>
+  </ds:schemaRefs>
+</ds:datastoreItem>
 </file>
 
-<file path=customXml/item3.xml><?xml version="1.0" encoding="utf-8"?>
-<p:properties xmlns:p="http://schemas.microsoft.com/office/2006/metadata/properties" xmlns:xsi="http://www.w3.org/2001/XMLSchema-instance" xmlns:pc="http://schemas.microsoft.com/office/infopath/2007/PartnerControls">
-  <documentManagement/>
-</p:properties>
+<file path=customXml/itemProps2.xml><?xml version="1.0" encoding="utf-8"?>
+<ds:datastoreItem xmlns:ds="http://schemas.openxmlformats.org/officeDocument/2006/customXml" ds:itemID="{F044BF76-D08F-442C-8037-C387EF4F9464}">
+  <ds:schemaRefs>
+    <ds:schemaRef ds:uri="http://schemas.microsoft.com/sharepoint/v3/contenttype/forms"/>
+  </ds:schemaRefs>
+</ds:datastoreItem>
 </file>
 
-<file path=customXml/itemProps1.xml><?xml version="1.0" encoding="utf-8"?>
+<file path=customXml/itemProps3.xml><?xml version="1.0" encoding="utf-8"?>
 <ds:datastoreItem xmlns:ds="http://schemas.openxmlformats.org/officeDocument/2006/customXml" ds:itemID="{455A883E-E44C-4856-B9D6-451168EC2FA6}">
   <ds:schemaRefs>
     <ds:schemaRef ds:uri="http://schemas.microsoft.com/office/2006/metadata/contentType"/>
@@ -2019,21 +2090,4 @@
     <ds:schemaRef ds:uri="http://schemas.microsoft.com/internal/obd"/>
   </ds:schemaRefs>
 </ds:datastoreItem>
-</file>
-
-<file path=customXml/itemProps2.xml><?xml version="1.0" encoding="utf-8"?>
-<ds:datastoreItem xmlns:ds="http://schemas.openxmlformats.org/officeDocument/2006/customXml" ds:itemID="{F044BF76-D08F-442C-8037-C387EF4F9464}">
-  <ds:schemaRefs>
-    <ds:schemaRef ds:uri="http://schemas.microsoft.com/sharepoint/v3/contenttype/forms"/>
-  </ds:schemaRefs>
-</ds:datastoreItem>
-</file>
-
-<file path=customXml/itemProps3.xml><?xml version="1.0" encoding="utf-8"?>
-<ds:datastoreItem xmlns:ds="http://schemas.openxmlformats.org/officeDocument/2006/customXml" ds:itemID="{6E2D57CB-579C-4823-986A-6DE2EBE6EA75}">
-  <ds:schemaRefs>
-    <ds:schemaRef ds:uri="http://schemas.microsoft.com/office/2006/metadata/properties"/>
-    <ds:schemaRef ds:uri="http://schemas.microsoft.com/office/infopath/2007/PartnerControls"/>
-  </ds:schemaRefs>
-</ds:datastoreItem>
 </file>
</xml_diff>

<commit_message>
lots of stuff. start documenation maths degree calculation. better formatting research questions
</commit_message>
<xml_diff>
--- a/person tracking robot/Person tracking robot.docx
+++ b/person tracking robot/Person tracking robot.docx
@@ -354,7 +354,7 @@
     </w:p>
     <w:p>
       <w:pPr>
-        <w:pStyle w:val="Kop5"/>
+        <w:pStyle w:val="Kop4"/>
       </w:pPr>
       <w:r>
         <w:t>What am I going to build?</w:t>
@@ -410,26 +410,10 @@
     </w:p>
     <w:p>
       <w:pPr>
-        <w:pStyle w:val="Kop3"/>
-      </w:pPr>
-      <w:r>
-        <w:t>Why</w:t>
-      </w:r>
-    </w:p>
-    <w:p>
-      <w:pPr>
-        <w:pStyle w:val="Kop5"/>
-      </w:pPr>
-      <w:r>
-        <w:t xml:space="preserve">Why am </w:t>
-      </w:r>
-      <w:proofErr w:type="spellStart"/>
-      <w:r>
-        <w:t>i</w:t>
-      </w:r>
-      <w:proofErr w:type="spellEnd"/>
-      <w:r>
-        <w:t xml:space="preserve"> going to create this?</w:t>
+        <w:pStyle w:val="Kop4"/>
+      </w:pPr>
+      <w:r>
+        <w:t>How will the robot be built?</w:t>
       </w:r>
     </w:p>
     <w:p>
@@ -441,31 +425,7 @@
         </w:numPr>
       </w:pPr>
       <w:r>
-        <w:t xml:space="preserve">What do we benefit from this? </w:t>
-      </w:r>
-    </w:p>
-    <w:p>
-      <w:pPr>
-        <w:pStyle w:val="Kop3"/>
-      </w:pPr>
-      <w:r>
-        <w:t>How</w:t>
-      </w:r>
-    </w:p>
-    <w:p>
-      <w:pPr>
-        <w:pStyle w:val="Kop4"/>
-      </w:pPr>
-      <w:r>
-        <w:t>What do I need to prepare for this project?</w:t>
-      </w:r>
-    </w:p>
-    <w:p>
-      <w:pPr>
-        <w:pStyle w:val="Kop5"/>
-      </w:pPr>
-      <w:r>
-        <w:t>How will I calculate the degrees of my servo’s?</w:t>
+        <w:t>What components does the robot need?</w:t>
       </w:r>
     </w:p>
     <w:p>
@@ -477,7 +437,7 @@
         </w:numPr>
       </w:pPr>
       <w:r>
-        <w:t>How do I get the current direction of the arm</w:t>
+        <w:t>How will the components be combined?</w:t>
       </w:r>
     </w:p>
     <w:p>
@@ -489,13 +449,31 @@
         </w:numPr>
       </w:pPr>
       <w:r>
-        <w:t xml:space="preserve">How do I </w:t>
-      </w:r>
-      <w:r>
-        <w:t>determine</w:t>
-      </w:r>
-      <w:r>
-        <w:t xml:space="preserve"> de current angle of the joints</w:t>
+        <w:t>How are the components being controlled?</w:t>
+      </w:r>
+    </w:p>
+    <w:p>
+      <w:pPr>
+        <w:pStyle w:val="Kop3"/>
+      </w:pPr>
+      <w:r>
+        <w:t>Why</w:t>
+      </w:r>
+    </w:p>
+    <w:p>
+      <w:pPr>
+        <w:pStyle w:val="Kop4"/>
+      </w:pPr>
+      <w:r>
+        <w:t xml:space="preserve">Why am </w:t>
+      </w:r>
+      <w:proofErr w:type="spellStart"/>
+      <w:r>
+        <w:t>i</w:t>
+      </w:r>
+      <w:proofErr w:type="spellEnd"/>
+      <w:r>
+        <w:t xml:space="preserve"> going to create this?</w:t>
       </w:r>
     </w:p>
     <w:p>
@@ -507,13 +485,31 @@
         </w:numPr>
       </w:pPr>
       <w:r>
-        <w:t xml:space="preserve">How do </w:t>
-      </w:r>
-      <w:r>
-        <w:t>I</w:t>
-      </w:r>
-      <w:r>
-        <w:t xml:space="preserve"> determine the depth of the arm.</w:t>
+        <w:t xml:space="preserve">What do we benefit from this? </w:t>
+      </w:r>
+    </w:p>
+    <w:p>
+      <w:pPr>
+        <w:pStyle w:val="Kop3"/>
+      </w:pPr>
+      <w:r>
+        <w:t>How</w:t>
+      </w:r>
+    </w:p>
+    <w:p>
+      <w:pPr>
+        <w:pStyle w:val="Kop4"/>
+      </w:pPr>
+      <w:r>
+        <w:t>What do I need to prepare for this project?</w:t>
+      </w:r>
+    </w:p>
+    <w:p>
+      <w:pPr>
+        <w:pStyle w:val="Kop4"/>
+      </w:pPr>
+      <w:r>
+        <w:t>How will I calculate the degrees of my servo’s?</w:t>
       </w:r>
     </w:p>
     <w:p>
@@ -525,28 +521,16 @@
         </w:numPr>
       </w:pPr>
       <w:r>
-        <w:t>How will I work with the false detections/false positives</w:t>
-      </w:r>
-    </w:p>
-    <w:p>
-      <w:r>
-        <w:t xml:space="preserve">For this </w:t>
-      </w:r>
-      <w:proofErr w:type="spellStart"/>
-      <w:r>
-        <w:t>protoype</w:t>
-      </w:r>
-      <w:proofErr w:type="spellEnd"/>
-      <w:r>
-        <w:t xml:space="preserve"> I will use a camera to determine my posture.</w:t>
-      </w:r>
-    </w:p>
-    <w:p>
-      <w:pPr>
-        <w:pStyle w:val="Kop5"/>
-      </w:pPr>
-      <w:r>
-        <w:t>How will I retrieve the coordinates of the joints on my camera?</w:t>
+        <w:t xml:space="preserve">How do I get the current </w:t>
+      </w:r>
+      <w:r>
+        <w:t>positions</w:t>
+      </w:r>
+      <w:r>
+        <w:t xml:space="preserve"> of the </w:t>
+      </w:r>
+      <w:r>
+        <w:t>joints</w:t>
       </w:r>
     </w:p>
     <w:p>
@@ -558,7 +542,13 @@
         </w:numPr>
       </w:pPr>
       <w:r>
-        <w:t>What library will I use</w:t>
+        <w:t xml:space="preserve">How do I </w:t>
+      </w:r>
+      <w:r>
+        <w:t>determine</w:t>
+      </w:r>
+      <w:r>
+        <w:t xml:space="preserve"> de current angle of the joints</w:t>
       </w:r>
     </w:p>
     <w:p>
@@ -570,15 +560,13 @@
         </w:numPr>
       </w:pPr>
       <w:r>
-        <w:t>What language will be used</w:t>
-      </w:r>
-    </w:p>
-    <w:p>
-      <w:pPr>
-        <w:pStyle w:val="Kop5"/>
-      </w:pPr>
-      <w:r>
-        <w:t>How will the robot be built?</w:t>
+        <w:t xml:space="preserve">How do </w:t>
+      </w:r>
+      <w:r>
+        <w:t>I</w:t>
+      </w:r>
+      <w:r>
+        <w:t xml:space="preserve"> determine the depth of the arm.</w:t>
       </w:r>
     </w:p>
     <w:p>
@@ -590,7 +578,28 @@
         </w:numPr>
       </w:pPr>
       <w:r>
-        <w:t>What components does the robot need?</w:t>
+        <w:t>How will I work with the false detections/false positives</w:t>
+      </w:r>
+    </w:p>
+    <w:p>
+      <w:r>
+        <w:t xml:space="preserve">For this </w:t>
+      </w:r>
+      <w:proofErr w:type="spellStart"/>
+      <w:r>
+        <w:t>protoype</w:t>
+      </w:r>
+      <w:proofErr w:type="spellEnd"/>
+      <w:r>
+        <w:t xml:space="preserve"> I will use a camera to determine my posture.</w:t>
+      </w:r>
+    </w:p>
+    <w:p>
+      <w:pPr>
+        <w:pStyle w:val="Kop4"/>
+      </w:pPr>
+      <w:r>
+        <w:t>How will I retrieve the coordinates of the joints on my camera?</w:t>
       </w:r>
     </w:p>
     <w:p>
@@ -602,7 +611,7 @@
         </w:numPr>
       </w:pPr>
       <w:r>
-        <w:t>How will the components be combined?</w:t>
+        <w:t>What library will I use</w:t>
       </w:r>
     </w:p>
     <w:p>
@@ -614,7 +623,13 @@
         </w:numPr>
       </w:pPr>
       <w:r>
-        <w:t>How are the components being controlled?</w:t>
+        <w:t>What language</w:t>
+      </w:r>
+      <w:r>
+        <w:t>(s)</w:t>
+      </w:r>
+      <w:r>
+        <w:t xml:space="preserve"> will be used</w:t>
       </w:r>
     </w:p>
     <w:p/>
@@ -650,6 +665,14 @@
         <w:pStyle w:val="Kop3"/>
       </w:pPr>
       <w:r>
+        <w:t>What</w:t>
+      </w:r>
+    </w:p>
+    <w:p>
+      <w:pPr>
+        <w:pStyle w:val="Kop4"/>
+      </w:pPr>
+      <w:r>
         <w:t>What am I going to build?</w:t>
       </w:r>
     </w:p>
@@ -668,10 +691,124 @@
     </w:p>
     <w:p>
       <w:pPr>
+        <w:rPr>
+          <w:b/>
+          <w:bCs/>
+        </w:rPr>
+      </w:pPr>
+      <w:r>
+        <w:rPr>
+          <w:b/>
+          <w:bCs/>
+        </w:rPr>
+        <w:t>What will it look like?</w:t>
+      </w:r>
+    </w:p>
+    <w:p>
+      <w:pPr>
+        <w:rPr>
+          <w:b/>
+          <w:bCs/>
+        </w:rPr>
+      </w:pPr>
+      <w:r>
+        <w:rPr>
+          <w:b/>
+          <w:bCs/>
+        </w:rPr>
+        <w:t>What will be the scale?</w:t>
+      </w:r>
+    </w:p>
+    <w:p>
+      <w:pPr>
+        <w:rPr>
+          <w:b/>
+          <w:bCs/>
+        </w:rPr>
+      </w:pPr>
+      <w:r>
+        <w:rPr>
+          <w:b/>
+          <w:bCs/>
+        </w:rPr>
+        <w:t>How realistic will it look?</w:t>
+      </w:r>
+    </w:p>
+    <w:p>
+      <w:pPr>
+        <w:rPr>
+          <w:b/>
+          <w:bCs/>
+        </w:rPr>
+      </w:pPr>
+      <w:r>
+        <w:rPr>
+          <w:b/>
+          <w:bCs/>
+        </w:rPr>
+        <w:t xml:space="preserve">Where will it be made? </w:t>
+      </w:r>
+    </w:p>
+    <w:p>
+      <w:pPr>
         <w:pStyle w:val="Kop4"/>
       </w:pPr>
       <w:r>
-        <w:t>What will it look like?</w:t>
+        <w:t>How will the robot be built?</w:t>
+      </w:r>
+    </w:p>
+    <w:p>
+      <w:pPr>
+        <w:rPr>
+          <w:b/>
+          <w:bCs/>
+        </w:rPr>
+      </w:pPr>
+      <w:r>
+        <w:rPr>
+          <w:b/>
+          <w:bCs/>
+        </w:rPr>
+        <w:t>What components does the robot need?</w:t>
+      </w:r>
+    </w:p>
+    <w:p>
+      <w:pPr>
+        <w:rPr>
+          <w:b/>
+          <w:bCs/>
+        </w:rPr>
+      </w:pPr>
+      <w:r>
+        <w:rPr>
+          <w:b/>
+          <w:bCs/>
+        </w:rPr>
+        <w:t>How will the components be combined?</w:t>
+      </w:r>
+    </w:p>
+    <w:p>
+      <w:pPr>
+        <w:rPr>
+          <w:b/>
+          <w:bCs/>
+        </w:rPr>
+      </w:pPr>
+      <w:r>
+        <w:rPr>
+          <w:b/>
+          <w:bCs/>
+        </w:rPr>
+        <w:t>How are the components being controlled?</w:t>
+      </w:r>
+    </w:p>
+    <w:p/>
+    <w:p>
+      <w:pPr>
+        <w:pStyle w:val="Kop3"/>
+      </w:pPr>
+      <w:r>
+        <w:t>Why</w:t>
       </w:r>
     </w:p>
     <w:p>
@@ -679,7 +816,88 @@
         <w:pStyle w:val="Kop4"/>
       </w:pPr>
       <w:r>
-        <w:t>What will be the scale?</w:t>
+        <w:t>Why am I going to create this?</w:t>
+      </w:r>
+    </w:p>
+    <w:p>
+      <w:pPr>
+        <w:rPr>
+          <w:b/>
+          <w:bCs/>
+        </w:rPr>
+      </w:pPr>
+      <w:r>
+        <w:rPr>
+          <w:b/>
+          <w:bCs/>
+        </w:rPr>
+        <w:t>What do we benefit from this?</w:t>
+      </w:r>
+    </w:p>
+    <w:p/>
+    <w:p>
+      <w:pPr>
+        <w:pStyle w:val="Kop3"/>
+      </w:pPr>
+      <w:r>
+        <w:t>How</w:t>
+      </w:r>
+    </w:p>
+    <w:p>
+      <w:pPr>
+        <w:pStyle w:val="Kop3"/>
+        <w:rPr>
+          <w:b/>
+          <w:bCs/>
+        </w:rPr>
+      </w:pPr>
+      <w:r>
+        <w:rPr>
+          <w:b/>
+          <w:bCs/>
+        </w:rPr>
+        <w:t>What do I need to prepare for this project?</w:t>
+      </w:r>
+    </w:p>
+    <w:p>
+      <w:r>
+        <w:t xml:space="preserve">Getting the </w:t>
+      </w:r>
+      <w:proofErr w:type="spellStart"/>
+      <w:r>
+        <w:t>xy</w:t>
+      </w:r>
+      <w:proofErr w:type="spellEnd"/>
+      <w:r>
+        <w:t xml:space="preserve"> coordinates of the joints on the camera is one thing but the robot itself does not know what to do with the information. The robot makes use of servo’s as joints. A servo works with degrees. </w:t>
+      </w:r>
+      <w:r>
+        <w:t xml:space="preserve">Using math </w:t>
+      </w:r>
+      <w:proofErr w:type="spellStart"/>
+      <w:r>
+        <w:t>i</w:t>
+      </w:r>
+      <w:proofErr w:type="spellEnd"/>
+      <w:r>
+        <w:t xml:space="preserve"> can calculate de angle the joint has opposing of the body. You can see my research </w:t>
+      </w:r>
+      <w:r>
+        <w:t xml:space="preserve">and my thought process </w:t>
+      </w:r>
+      <w:r>
+        <w:t>in the POC “</w:t>
+      </w:r>
+      <w:proofErr w:type="spellStart"/>
+      <w:r>
+        <w:t>maths</w:t>
+      </w:r>
+      <w:proofErr w:type="spellEnd"/>
+      <w:r>
+        <w:t>”</w:t>
+      </w:r>
+      <w:r>
+        <w:t>.</w:t>
       </w:r>
     </w:p>
     <w:p>
@@ -687,7 +905,101 @@
         <w:pStyle w:val="Kop4"/>
       </w:pPr>
       <w:r>
-        <w:t>How realistic will it look?</w:t>
+        <w:t>How will I calculate the degrees of my servo’s?</w:t>
+      </w:r>
+    </w:p>
+    <w:p>
+      <w:pPr>
+        <w:rPr>
+          <w:b/>
+          <w:bCs/>
+        </w:rPr>
+      </w:pPr>
+      <w:r>
+        <w:rPr>
+          <w:b/>
+          <w:bCs/>
+        </w:rPr>
+        <w:t xml:space="preserve">How do I get the current </w:t>
+      </w:r>
+      <w:r>
+        <w:rPr>
+          <w:b/>
+          <w:bCs/>
+        </w:rPr>
+        <w:t>position</w:t>
+      </w:r>
+      <w:r>
+        <w:rPr>
+          <w:b/>
+          <w:bCs/>
+        </w:rPr>
+        <w:t xml:space="preserve"> of the </w:t>
+      </w:r>
+      <w:r>
+        <w:rPr>
+          <w:b/>
+          <w:bCs/>
+        </w:rPr>
+        <w:t>joints</w:t>
+      </w:r>
+    </w:p>
+    <w:p>
+      <w:r>
+        <w:t xml:space="preserve">The positions will be made available using the pose estimation program I will use. In this case most likely ml5js </w:t>
+      </w:r>
+      <w:proofErr w:type="spellStart"/>
+      <w:r>
+        <w:t>PoseNet</w:t>
+      </w:r>
+      <w:proofErr w:type="spellEnd"/>
+      <w:r>
+        <w:t>. This program will return the x and y coordinates of the requested points.</w:t>
+      </w:r>
+    </w:p>
+    <w:p>
+      <w:pPr>
+        <w:rPr>
+          <w:b/>
+          <w:bCs/>
+        </w:rPr>
+      </w:pPr>
+      <w:r>
+        <w:rPr>
+          <w:b/>
+          <w:bCs/>
+        </w:rPr>
+        <w:t>How do I determine de current angle of the joints</w:t>
+      </w:r>
+    </w:p>
+    <w:p>
+      <w:pPr>
+        <w:rPr>
+          <w:b/>
+          <w:bCs/>
+        </w:rPr>
+      </w:pPr>
+      <w:r>
+        <w:rPr>
+          <w:b/>
+          <w:bCs/>
+        </w:rPr>
+        <w:t>How do I determine the depth of the arm.</w:t>
+      </w:r>
+    </w:p>
+    <w:p>
+      <w:pPr>
+        <w:rPr>
+          <w:b/>
+          <w:bCs/>
+        </w:rPr>
+      </w:pPr>
+      <w:r>
+        <w:rPr>
+          <w:b/>
+          <w:bCs/>
+        </w:rPr>
+        <w:t>How will I work with the false detections/false positives</w:t>
       </w:r>
     </w:p>
     <w:p>
@@ -695,25 +1007,96 @@
         <w:pStyle w:val="Kop4"/>
       </w:pPr>
       <w:r>
-        <w:t xml:space="preserve">Where will it be made? </w:t>
-      </w:r>
+        <w:t>How will I retrieve the coordinates of the joints on my camera?</w:t>
+      </w:r>
+    </w:p>
+    <w:p>
+      <w:pPr>
+        <w:rPr>
+          <w:b/>
+          <w:bCs/>
+        </w:rPr>
+      </w:pPr>
+      <w:r>
+        <w:rPr>
+          <w:b/>
+          <w:bCs/>
+        </w:rPr>
+        <w:t>What library will I use</w:t>
+      </w:r>
+    </w:p>
+    <w:p>
+      <w:pPr>
+        <w:rPr>
+          <w:b/>
+          <w:bCs/>
+        </w:rPr>
+      </w:pPr>
+      <w:r>
+        <w:rPr>
+          <w:b/>
+          <w:bCs/>
+        </w:rPr>
+        <w:lastRenderedPageBreak/>
+        <w:t>What language</w:t>
+      </w:r>
+      <w:r>
+        <w:rPr>
+          <w:b/>
+          <w:bCs/>
+        </w:rPr>
+        <w:t>(s)</w:t>
+      </w:r>
+      <w:r>
+        <w:rPr>
+          <w:b/>
+          <w:bCs/>
+        </w:rPr>
+        <w:t xml:space="preserve"> will be used</w:t>
+      </w:r>
+    </w:p>
+    <w:p>
+      <w:pPr>
+        <w:rPr>
+          <w:b/>
+          <w:bCs/>
+        </w:rPr>
+      </w:pPr>
+    </w:p>
+    <w:p>
+      <w:pPr>
+        <w:rPr>
+          <w:b/>
+          <w:bCs/>
+        </w:rPr>
+      </w:pPr>
     </w:p>
     <w:p/>
     <w:p>
       <w:pPr>
-        <w:pStyle w:val="Kop3"/>
-      </w:pPr>
-      <w:r>
-        <w:t>Why am I going to create this?</w:t>
-      </w:r>
+        <w:pStyle w:val="Kop4"/>
+      </w:pPr>
     </w:p>
     <w:p/>
-    <w:p/>
+    <w:p>
+      <w:pPr>
+        <w:rPr>
+          <w:rFonts w:asciiTheme="majorHAnsi" w:eastAsiaTheme="majorEastAsia" w:hAnsiTheme="majorHAnsi" w:cstheme="majorBidi"/>
+          <w:color w:val="2F5496" w:themeColor="accent1" w:themeShade="BF"/>
+          <w:sz w:val="26"/>
+          <w:szCs w:val="26"/>
+        </w:rPr>
+      </w:pPr>
+      <w:r>
+        <w:br w:type="page"/>
+      </w:r>
+    </w:p>
     <w:p>
       <w:pPr>
         <w:pStyle w:val="Kop2"/>
       </w:pPr>
       <w:r>
+        <w:lastRenderedPageBreak/>
         <w:t>Research</w:t>
       </w:r>
     </w:p>
@@ -1040,7 +1423,6 @@
     </w:p>
     <w:p>
       <w:r>
-        <w:lastRenderedPageBreak/>
         <w:t xml:space="preserve">The demo code can be found in </w:t>
       </w:r>
       <w:proofErr w:type="spellStart"/>
@@ -2181,6 +2563,21 @@
 </file>
 
 <file path=customXml/item1.xml><?xml version="1.0" encoding="utf-8"?>
+<p:properties xmlns:p="http://schemas.microsoft.com/office/2006/metadata/properties" xmlns:xsi="http://www.w3.org/2001/XMLSchema-instance" xmlns:pc="http://schemas.microsoft.com/office/infopath/2007/PartnerControls">
+  <documentManagement/>
+</p:properties>
+</file>
+
+<file path=customXml/item2.xml><?xml version="1.0" encoding="utf-8"?>
+<?mso-contentType ?>
+<FormTemplates xmlns="http://schemas.microsoft.com/sharepoint/v3/contenttype/forms">
+  <Display>DocumentLibraryForm</Display>
+  <Edit>DocumentLibraryForm</Edit>
+  <New>DocumentLibraryForm</New>
+</FormTemplates>
+</file>
+
+<file path=customXml/item3.xml><?xml version="1.0" encoding="utf-8"?>
 <ct:contentTypeSchema xmlns:ct="http://schemas.microsoft.com/office/2006/metadata/contentType" xmlns:ma="http://schemas.microsoft.com/office/2006/metadata/properties/metaAttributes" ct:_="" ma:_="" ma:contentTypeName="Document" ma:contentTypeID="0x0101003549D59443CB154FB43D304F61A528DA" ma:contentTypeVersion="5" ma:contentTypeDescription="Een nieuw document maken." ma:contentTypeScope="" ma:versionID="909cc2833f1af6bf787dcb295a81bf7e">
   <xsd:schema xmlns:xsd="http://www.w3.org/2001/XMLSchema" xmlns:xs="http://www.w3.org/2001/XMLSchema" xmlns:p="http://schemas.microsoft.com/office/2006/metadata/properties" xmlns:ns3="d1ab9eff-f2b0-4e8a-a95a-229fd02750a8" xmlns:ns4="2b8b5df9-db30-4c4a-9865-2c0f33e99bd4" targetNamespace="http://schemas.microsoft.com/office/2006/metadata/properties" ma:root="true" ma:fieldsID="bb59b1ccab3a0fadb8b023f390812b97" ns3:_="" ns4:_="">
     <xsd:import namespace="d1ab9eff-f2b0-4e8a-a95a-229fd02750a8"/>
@@ -2351,22 +2748,24 @@
 </ct:contentTypeSchema>
 </file>
 
-<file path=customXml/item2.xml><?xml version="1.0" encoding="utf-8"?>
-<?mso-contentType ?>
-<FormTemplates xmlns="http://schemas.microsoft.com/sharepoint/v3/contenttype/forms">
-  <Display>DocumentLibraryForm</Display>
-  <Edit>DocumentLibraryForm</Edit>
-  <New>DocumentLibraryForm</New>
-</FormTemplates>
+<file path=customXml/itemProps1.xml><?xml version="1.0" encoding="utf-8"?>
+<ds:datastoreItem xmlns:ds="http://schemas.openxmlformats.org/officeDocument/2006/customXml" ds:itemID="{6E2D57CB-579C-4823-986A-6DE2EBE6EA75}">
+  <ds:schemaRefs>
+    <ds:schemaRef ds:uri="http://schemas.microsoft.com/office/2006/metadata/properties"/>
+    <ds:schemaRef ds:uri="http://schemas.microsoft.com/office/infopath/2007/PartnerControls"/>
+  </ds:schemaRefs>
+</ds:datastoreItem>
 </file>
 
-<file path=customXml/item3.xml><?xml version="1.0" encoding="utf-8"?>
-<p:properties xmlns:p="http://schemas.microsoft.com/office/2006/metadata/properties" xmlns:xsi="http://www.w3.org/2001/XMLSchema-instance" xmlns:pc="http://schemas.microsoft.com/office/infopath/2007/PartnerControls">
-  <documentManagement/>
-</p:properties>
+<file path=customXml/itemProps2.xml><?xml version="1.0" encoding="utf-8"?>
+<ds:datastoreItem xmlns:ds="http://schemas.openxmlformats.org/officeDocument/2006/customXml" ds:itemID="{F044BF76-D08F-442C-8037-C387EF4F9464}">
+  <ds:schemaRefs>
+    <ds:schemaRef ds:uri="http://schemas.microsoft.com/sharepoint/v3/contenttype/forms"/>
+  </ds:schemaRefs>
+</ds:datastoreItem>
 </file>
 
-<file path=customXml/itemProps1.xml><?xml version="1.0" encoding="utf-8"?>
+<file path=customXml/itemProps3.xml><?xml version="1.0" encoding="utf-8"?>
 <ds:datastoreItem xmlns:ds="http://schemas.openxmlformats.org/officeDocument/2006/customXml" ds:itemID="{455A883E-E44C-4856-B9D6-451168EC2FA6}">
   <ds:schemaRefs>
     <ds:schemaRef ds:uri="http://schemas.microsoft.com/office/2006/metadata/contentType"/>
@@ -2383,21 +2782,4 @@
     <ds:schemaRef ds:uri="http://schemas.microsoft.com/internal/obd"/>
   </ds:schemaRefs>
 </ds:datastoreItem>
-</file>
-
-<file path=customXml/itemProps2.xml><?xml version="1.0" encoding="utf-8"?>
-<ds:datastoreItem xmlns:ds="http://schemas.openxmlformats.org/officeDocument/2006/customXml" ds:itemID="{F044BF76-D08F-442C-8037-C387EF4F9464}">
-  <ds:schemaRefs>
-    <ds:schemaRef ds:uri="http://schemas.microsoft.com/sharepoint/v3/contenttype/forms"/>
-  </ds:schemaRefs>
-</ds:datastoreItem>
-</file>
-
-<file path=customXml/itemProps3.xml><?xml version="1.0" encoding="utf-8"?>
-<ds:datastoreItem xmlns:ds="http://schemas.openxmlformats.org/officeDocument/2006/customXml" ds:itemID="{6E2D57CB-579C-4823-986A-6DE2EBE6EA75}">
-  <ds:schemaRefs>
-    <ds:schemaRef ds:uri="http://schemas.microsoft.com/office/2006/metadata/properties"/>
-    <ds:schemaRef ds:uri="http://schemas.microsoft.com/office/infopath/2007/PartnerControls"/>
-  </ds:schemaRefs>
-</ds:datastoreItem>
 </file>
</xml_diff>

<commit_message>
what research questions updated
</commit_message>
<xml_diff>
--- a/person tracking robot/Person tracking robot.docx
+++ b/person tracking robot/Person tracking robot.docx
@@ -31,23 +31,10 @@
         <w:t>Nodejs. I w</w:t>
       </w:r>
       <w:r>
-        <w:t xml:space="preserve">ill use </w:t>
-      </w:r>
-      <w:proofErr w:type="spellStart"/>
-      <w:r>
-        <w:t>nodejs</w:t>
-      </w:r>
-      <w:proofErr w:type="spellEnd"/>
-      <w:r>
-        <w:t xml:space="preserve"> combined with the </w:t>
-      </w:r>
-      <w:proofErr w:type="spellStart"/>
-      <w:r>
-        <w:t>expressjs</w:t>
-      </w:r>
-      <w:proofErr w:type="spellEnd"/>
-      <w:r>
-        <w:t xml:space="preserve"> routing library</w:t>
+        <w:t>ill use nodejs</w:t>
+      </w:r>
+      <w:r>
+        <w:t xml:space="preserve"> combined with the expressjs routing library</w:t>
       </w:r>
       <w:r>
         <w:t xml:space="preserve"> for the webserver.</w:t>
@@ -73,23 +60,7 @@
         <w:ind w:left="360"/>
       </w:pPr>
       <w:r>
-        <w:t xml:space="preserve">To track a </w:t>
-      </w:r>
-      <w:proofErr w:type="spellStart"/>
-      <w:r>
-        <w:t>persons</w:t>
-      </w:r>
-      <w:proofErr w:type="spellEnd"/>
-      <w:r>
-        <w:t xml:space="preserve"> pose I am going to use a package names </w:t>
-      </w:r>
-      <w:proofErr w:type="spellStart"/>
-      <w:r>
-        <w:t>posenet</w:t>
-      </w:r>
-      <w:proofErr w:type="spellEnd"/>
-      <w:r>
-        <w:t xml:space="preserve"> that is included in the library ml5js. </w:t>
+        <w:t xml:space="preserve">To track a persons pose I am going to use a package names posenet that is included in the library ml5js. </w:t>
       </w:r>
     </w:p>
     <w:p>
@@ -199,23 +170,7 @@
     </w:p>
     <w:p>
       <w:r>
-        <w:t xml:space="preserve">For my first POC I am going to track a </w:t>
-      </w:r>
-      <w:proofErr w:type="spellStart"/>
-      <w:r>
-        <w:t>persons</w:t>
-      </w:r>
-      <w:proofErr w:type="spellEnd"/>
-      <w:r>
-        <w:t xml:space="preserve"> stance with a camera. If the program notices your arm going up, it will mimic the same with the robot. I hope to learn more about object tracking, </w:t>
-      </w:r>
-      <w:proofErr w:type="spellStart"/>
-      <w:r>
-        <w:t>nodejs</w:t>
-      </w:r>
-      <w:proofErr w:type="spellEnd"/>
-      <w:r>
-        <w:t xml:space="preserve"> and 3d printing. </w:t>
+        <w:t xml:space="preserve">For my first POC I am going to track a persons stance with a camera. If the program notices your arm going up, it will mimic the same with the robot. I hope to learn more about object tracking, nodejs and 3d printing. </w:t>
       </w:r>
     </w:p>
     <w:p/>
@@ -465,15 +420,7 @@
         <w:pStyle w:val="Kop4"/>
       </w:pPr>
       <w:r>
-        <w:t xml:space="preserve">Why am </w:t>
-      </w:r>
-      <w:proofErr w:type="spellStart"/>
-      <w:r>
-        <w:t>i</w:t>
-      </w:r>
-      <w:proofErr w:type="spellEnd"/>
-      <w:r>
-        <w:t xml:space="preserve"> going to create this?</w:t>
+        <w:t>Why am i going to create this?</w:t>
       </w:r>
     </w:p>
     <w:p>
@@ -583,15 +530,7 @@
     </w:p>
     <w:p>
       <w:r>
-        <w:t xml:space="preserve">For this </w:t>
-      </w:r>
-      <w:proofErr w:type="spellStart"/>
-      <w:r>
-        <w:t>protoype</w:t>
-      </w:r>
-      <w:proofErr w:type="spellEnd"/>
-      <w:r>
-        <w:t xml:space="preserve"> I will use a camera to determine my posture.</w:t>
+        <w:t>For this protoype I will use a camera to determine my posture.</w:t>
       </w:r>
     </w:p>
     <w:p>
@@ -678,15 +617,7 @@
     </w:p>
     <w:p>
       <w:r>
-        <w:t xml:space="preserve">As stated in my intro I am going to build a system that tracks my posture. From this tracking </w:t>
-      </w:r>
-      <w:proofErr w:type="spellStart"/>
-      <w:r>
-        <w:t>i</w:t>
-      </w:r>
-      <w:proofErr w:type="spellEnd"/>
-      <w:r>
-        <w:t xml:space="preserve"> will be able to pinpoint my joints in my arm. This will be translated for servos that my robot use to mimic me.</w:t>
+        <w:t>As stated in my intro I am going to build a system that tracks my posture. From this tracking i will be able to pinpoint my joints in my arm. This will be translated for servos that my robot use to mimic me.</w:t>
       </w:r>
     </w:p>
     <w:p>
@@ -705,6 +636,14 @@
       </w:r>
     </w:p>
     <w:p>
+      <w:r>
+        <w:t>The robot will be a simple, 3d printed design that can hold the needed components. I won’t put a lot of effort in to making it realistic.</w:t>
+      </w:r>
+      <w:r>
+        <w:t xml:space="preserve"> It will have the bare minimum, a body, the two pieces of an arm and maybe it will have legs.</w:t>
+      </w:r>
+    </w:p>
+    <w:p>
       <w:pPr>
         <w:rPr>
           <w:b/>
@@ -720,18 +659,8 @@
       </w:r>
     </w:p>
     <w:p>
-      <w:pPr>
-        <w:rPr>
-          <w:b/>
-          <w:bCs/>
-        </w:rPr>
-      </w:pPr>
-      <w:r>
-        <w:rPr>
-          <w:b/>
-          <w:bCs/>
-        </w:rPr>
-        <w:t>How realistic will it look?</w:t>
+      <w:r>
+        <w:t>I will try to make the scale relative to the user comparing the servo size and such.</w:t>
       </w:r>
     </w:p>
     <w:p>
@@ -750,6 +679,14 @@
       </w:r>
     </w:p>
     <w:p>
+      <w:r>
+        <w:t>At home the design will be made</w:t>
+      </w:r>
+      <w:r>
+        <w:t>. The printing will happen on school/at my parents house.</w:t>
+      </w:r>
+    </w:p>
+    <w:p>
       <w:pPr>
         <w:pStyle w:val="Kop4"/>
       </w:pPr>
@@ -773,6 +710,40 @@
       </w:r>
     </w:p>
     <w:p>
+      <w:r>
+        <w:t>The robot will at least need 2 servos. 1 for the shoulder joint and 1 for the elbow. The amount of servos is exponential with how many limbs I will create.</w:t>
+      </w:r>
+    </w:p>
+    <w:p>
+      <w:r>
+        <w:t>Other components:</w:t>
+      </w:r>
+    </w:p>
+    <w:p>
+      <w:pPr>
+        <w:pStyle w:val="Lijstalinea"/>
+        <w:numPr>
+          <w:ilvl w:val="0"/>
+          <w:numId w:val="1"/>
+        </w:numPr>
+      </w:pPr>
+      <w:r>
+        <w:t>Microcontroller to control the servo’s and parse the data from the server. Most likely to be an arduino Uno or micro.</w:t>
+      </w:r>
+    </w:p>
+    <w:p>
+      <w:pPr>
+        <w:pStyle w:val="Lijstalinea"/>
+        <w:numPr>
+          <w:ilvl w:val="0"/>
+          <w:numId w:val="1"/>
+        </w:numPr>
+      </w:pPr>
+      <w:r>
+        <w:t>If it is going to be wireless it is going to need an powerbank with enough energy to power the servo’s</w:t>
+      </w:r>
+    </w:p>
+    <w:p>
       <w:pPr>
         <w:rPr>
           <w:b/>
@@ -788,6 +759,11 @@
       </w:r>
     </w:p>
     <w:p>
+      <w:r>
+        <w:t>Magic</w:t>
+      </w:r>
+    </w:p>
+    <w:p>
       <w:pPr>
         <w:rPr>
           <w:b/>
@@ -802,6 +778,11 @@
         <w:t>How are the components being controlled?</w:t>
       </w:r>
     </w:p>
+    <w:p>
+      <w:r>
+        <w:t>Using a microcontroller that will communicate with the server via serial/bluetooth serial.</w:t>
+      </w:r>
+    </w:p>
     <w:p/>
     <w:p>
       <w:pPr>
@@ -840,6 +821,7 @@
         <w:pStyle w:val="Kop3"/>
       </w:pPr>
       <w:r>
+        <w:lastRenderedPageBreak/>
         <w:t>How</w:t>
       </w:r>
     </w:p>
@@ -861,40 +843,13 @@
     </w:p>
     <w:p>
       <w:r>
-        <w:t xml:space="preserve">Getting the </w:t>
-      </w:r>
-      <w:proofErr w:type="spellStart"/>
-      <w:r>
-        <w:t>xy</w:t>
-      </w:r>
-      <w:proofErr w:type="spellEnd"/>
-      <w:r>
-        <w:t xml:space="preserve"> coordinates of the joints on the camera is one thing but the robot itself does not know what to do with the information. The robot makes use of servo’s as joints. A servo works with degrees. </w:t>
-      </w:r>
-      <w:r>
-        <w:t xml:space="preserve">Using math </w:t>
-      </w:r>
-      <w:proofErr w:type="spellStart"/>
-      <w:r>
-        <w:t>i</w:t>
-      </w:r>
-      <w:proofErr w:type="spellEnd"/>
-      <w:r>
-        <w:t xml:space="preserve"> can calculate de angle the joint has opposing of the body. You can see my research </w:t>
+        <w:t xml:space="preserve">Getting the xy coordinates of the joints on the camera is one thing but the robot itself does not know what to do with the information. The robot makes use of servo’s as joints. A servo works with degrees. Using math i can calculate de angle the joint has opposing of the body. You can see my research </w:t>
       </w:r>
       <w:r>
         <w:t xml:space="preserve">and my thought process </w:t>
       </w:r>
       <w:r>
-        <w:t>in the POC “</w:t>
-      </w:r>
-      <w:proofErr w:type="spellStart"/>
-      <w:r>
-        <w:t>maths</w:t>
-      </w:r>
-      <w:proofErr w:type="spellEnd"/>
-      <w:r>
-        <w:t>”</w:t>
+        <w:t>in the POC “maths”</w:t>
       </w:r>
       <w:r>
         <w:t>.</w:t>
@@ -946,15 +901,7 @@
     </w:p>
     <w:p>
       <w:r>
-        <w:t xml:space="preserve">The positions will be made available using the pose estimation program I will use. In this case most likely ml5js </w:t>
-      </w:r>
-      <w:proofErr w:type="spellStart"/>
-      <w:r>
-        <w:t>PoseNet</w:t>
-      </w:r>
-      <w:proofErr w:type="spellEnd"/>
-      <w:r>
-        <w:t>. This program will return the x and y coordinates of the requested points.</w:t>
+        <w:t>The positions will be made available using the pose estimation program I will use. In this case most likely ml5js PoseNet. This program will return the x and y coordinates of the requested points.</w:t>
       </w:r>
     </w:p>
     <w:p>
@@ -1037,7 +984,6 @@
           <w:b/>
           <w:bCs/>
         </w:rPr>
-        <w:lastRenderedPageBreak/>
         <w:t>What language</w:t>
       </w:r>
       <w:r>
@@ -1102,68 +1048,12 @@
     </w:p>
     <w:p>
       <w:r>
-        <w:t xml:space="preserve">After an global search </w:t>
-      </w:r>
-      <w:proofErr w:type="spellStart"/>
-      <w:r>
-        <w:t>i</w:t>
-      </w:r>
-      <w:proofErr w:type="spellEnd"/>
-      <w:r>
-        <w:t xml:space="preserve"> came across the </w:t>
-      </w:r>
-      <w:proofErr w:type="spellStart"/>
-      <w:r>
-        <w:t>tensorflow</w:t>
-      </w:r>
-      <w:proofErr w:type="spellEnd"/>
-      <w:r>
-        <w:t xml:space="preserve"> </w:t>
-      </w:r>
-      <w:proofErr w:type="spellStart"/>
-      <w:r>
-        <w:t>posenet</w:t>
-      </w:r>
-      <w:proofErr w:type="spellEnd"/>
-      <w:r>
-        <w:t xml:space="preserve"> library. This library tracks my posture and does what </w:t>
-      </w:r>
-      <w:proofErr w:type="spellStart"/>
-      <w:r>
-        <w:t>i</w:t>
-      </w:r>
-      <w:proofErr w:type="spellEnd"/>
-      <w:r>
-        <w:t xml:space="preserve"> need. I had big problems installing </w:t>
-      </w:r>
-      <w:proofErr w:type="spellStart"/>
-      <w:r>
-        <w:t>tensorflow</w:t>
-      </w:r>
-      <w:proofErr w:type="spellEnd"/>
-      <w:r>
-        <w:t xml:space="preserve"> and the </w:t>
-      </w:r>
-      <w:proofErr w:type="spellStart"/>
-      <w:r>
-        <w:t>posenet</w:t>
-      </w:r>
-      <w:proofErr w:type="spellEnd"/>
-      <w:r>
-        <w:t xml:space="preserve"> package. I spoke to a friend who has made an own project with posture tracking. He recommended the ml5js library. This works great!</w:t>
-      </w:r>
-    </w:p>
-    <w:p>
-      <w:r>
-        <w:t xml:space="preserve">I used this example to base my </w:t>
-      </w:r>
-      <w:proofErr w:type="spellStart"/>
-      <w:r>
-        <w:t>nodejs</w:t>
-      </w:r>
-      <w:proofErr w:type="spellEnd"/>
-      <w:r>
-        <w:t xml:space="preserve"> server on. </w:t>
+        <w:t>After an global search i came across the tensorflow posenet library. This library tracks my posture and does what i need. I had big problems installing tensorflow and the posenet package. I spoke to a friend who has made an own project with posture tracking. He recommended the ml5js library. This works great!</w:t>
+      </w:r>
+    </w:p>
+    <w:p>
+      <w:r>
+        <w:t xml:space="preserve">I used this example to base my nodejs server on. </w:t>
       </w:r>
     </w:p>
     <w:p>
@@ -1187,90 +1077,13 @@
     </w:p>
     <w:p>
       <w:r>
-        <w:t xml:space="preserve">In the </w:t>
-      </w:r>
-      <w:proofErr w:type="spellStart"/>
-      <w:r>
-        <w:t>javascript</w:t>
-      </w:r>
-      <w:proofErr w:type="spellEnd"/>
-      <w:r>
-        <w:t xml:space="preserve"> </w:t>
-      </w:r>
-      <w:proofErr w:type="spellStart"/>
-      <w:r>
-        <w:t>i</w:t>
-      </w:r>
-      <w:proofErr w:type="spellEnd"/>
-      <w:r>
-        <w:t xml:space="preserve"> can retrieve the positions of the </w:t>
-      </w:r>
-      <w:proofErr w:type="spellStart"/>
-      <w:r>
-        <w:t>keypoints</w:t>
-      </w:r>
-      <w:proofErr w:type="spellEnd"/>
-      <w:r>
-        <w:t xml:space="preserve">. I need this data to be able to translate the positions to the servo’s. There is one major problem. </w:t>
-      </w:r>
-      <w:r>
-        <w:t xml:space="preserve">The data from the client(the </w:t>
-      </w:r>
-      <w:proofErr w:type="spellStart"/>
-      <w:r>
-        <w:t>webbrowser</w:t>
-      </w:r>
-      <w:proofErr w:type="spellEnd"/>
-      <w:r>
-        <w:t xml:space="preserve">) needs to be passed to the backend. In this case the </w:t>
-      </w:r>
-      <w:proofErr w:type="spellStart"/>
-      <w:r>
-        <w:t>nodejs</w:t>
-      </w:r>
-      <w:proofErr w:type="spellEnd"/>
-      <w:r>
-        <w:t xml:space="preserve"> server. This is not ideal. I have an idea how </w:t>
-      </w:r>
-      <w:proofErr w:type="spellStart"/>
-      <w:r>
-        <w:t>i</w:t>
-      </w:r>
-      <w:proofErr w:type="spellEnd"/>
-      <w:r>
-        <w:t xml:space="preserve"> can use </w:t>
-      </w:r>
-      <w:proofErr w:type="spellStart"/>
-      <w:r>
-        <w:t>websockets</w:t>
-      </w:r>
-      <w:proofErr w:type="spellEnd"/>
-      <w:r>
-        <w:t xml:space="preserve"> to achieve this but </w:t>
-      </w:r>
-      <w:proofErr w:type="spellStart"/>
-      <w:r>
-        <w:t>i</w:t>
-      </w:r>
-      <w:proofErr w:type="spellEnd"/>
-      <w:r>
-        <w:t xml:space="preserve"> rather be able to build an program that does not require an </w:t>
-      </w:r>
-      <w:proofErr w:type="spellStart"/>
-      <w:r>
-        <w:t>webbrowser</w:t>
-      </w:r>
-      <w:proofErr w:type="spellEnd"/>
-      <w:r>
-        <w:t xml:space="preserve">. I have tried OpenCV, and opensource ai image library, before this project. I could barely get it to start and </w:t>
-      </w:r>
-      <w:proofErr w:type="spellStart"/>
-      <w:r>
-        <w:t>dont</w:t>
-      </w:r>
-      <w:proofErr w:type="spellEnd"/>
-      <w:r>
-        <w:t xml:space="preserve"> have good memories of it. I went and looked for alternatives. </w:t>
+        <w:t xml:space="preserve">In the javascript i can retrieve the positions of the </w:t>
+      </w:r>
+      <w:r>
+        <w:t xml:space="preserve">keypoints. I need this data to be able to translate the positions to the servo’s. There is one major problem. </w:t>
+      </w:r>
+      <w:r>
+        <w:t xml:space="preserve">The data from the client(the webbrowser) needs to be passed to the backend. In this case the nodejs server. This is not ideal. I have an idea how i can use websockets to achieve this but i rather be able to build an program that does not require an webbrowser. I have tried OpenCV, and opensource ai image library, before this project. I could barely get it to start and dont have good memories of it. I went and looked for alternatives. </w:t>
       </w:r>
     </w:p>
     <w:p>
@@ -1288,31 +1101,7 @@
     </w:p>
     <w:p>
       <w:r>
-        <w:t xml:space="preserve">This is a mash of </w:t>
-      </w:r>
-      <w:proofErr w:type="spellStart"/>
-      <w:r>
-        <w:t>opencv</w:t>
-      </w:r>
-      <w:proofErr w:type="spellEnd"/>
-      <w:r>
-        <w:t xml:space="preserve">, </w:t>
-      </w:r>
-      <w:proofErr w:type="spellStart"/>
-      <w:r>
-        <w:t>posenet</w:t>
-      </w:r>
-      <w:proofErr w:type="spellEnd"/>
-      <w:r>
-        <w:t xml:space="preserve"> and </w:t>
-      </w:r>
-      <w:proofErr w:type="spellStart"/>
-      <w:r>
-        <w:t>pytorch</w:t>
-      </w:r>
-      <w:proofErr w:type="spellEnd"/>
-      <w:r>
-        <w:t>. I am going to give this a try.</w:t>
+        <w:t>This is a mash of opencv, posenet and pytorch. I am going to give this a try.</w:t>
       </w:r>
     </w:p>
     <w:p>
@@ -1323,31 +1112,7 @@
         <w:t xml:space="preserve"> I</w:t>
       </w:r>
       <w:r>
-        <w:t xml:space="preserve"> did not get it to work. I have tried it on windows, Linux </w:t>
-      </w:r>
-      <w:proofErr w:type="spellStart"/>
-      <w:r>
-        <w:t>wsl</w:t>
-      </w:r>
-      <w:proofErr w:type="spellEnd"/>
-      <w:r>
-        <w:t xml:space="preserve"> and an </w:t>
-      </w:r>
-      <w:proofErr w:type="spellStart"/>
-      <w:r>
-        <w:t>linux</w:t>
-      </w:r>
-      <w:proofErr w:type="spellEnd"/>
-      <w:r>
-        <w:t xml:space="preserve"> </w:t>
-      </w:r>
-      <w:proofErr w:type="spellStart"/>
-      <w:r>
-        <w:t>virtualmachine</w:t>
-      </w:r>
-      <w:proofErr w:type="spellEnd"/>
-      <w:r>
-        <w:t xml:space="preserve">. I noticed the code is pretty outdated. It had not received an update in 2 years and when installing the recommended library it was not available anymore. </w:t>
+        <w:t xml:space="preserve"> did not get it to work. I have tried it on windows, Linux wsl and an linux virtualmachine. I noticed the code is pretty outdated. It had not received an update in 2 years and when installing the recommended library it was not available anymore. </w:t>
       </w:r>
     </w:p>
     <w:p>
@@ -1358,15 +1123,7 @@
         <w:t>realized</w:t>
       </w:r>
       <w:r>
-        <w:t xml:space="preserve"> I need to stop wasting time on something new and start with something I know, </w:t>
-      </w:r>
-      <w:proofErr w:type="spellStart"/>
-      <w:r>
-        <w:t>javascript</w:t>
-      </w:r>
-      <w:proofErr w:type="spellEnd"/>
-      <w:r>
-        <w:t xml:space="preserve">. The first step for me is to get the serial communication working on </w:t>
+        <w:t xml:space="preserve"> I need to stop wasting time on something new and start with something I know, javascript. The first step for me is to get the serial communication working on </w:t>
       </w:r>
       <w:r>
         <w:t>NodeJS</w:t>
@@ -1375,23 +1132,7 @@
         <w:t>.</w:t>
       </w:r>
       <w:r>
-        <w:t xml:space="preserve"> I am using the </w:t>
-      </w:r>
-      <w:proofErr w:type="spellStart"/>
-      <w:r>
-        <w:t>npm</w:t>
-      </w:r>
-      <w:proofErr w:type="spellEnd"/>
-      <w:r>
-        <w:t xml:space="preserve"> </w:t>
-      </w:r>
-      <w:proofErr w:type="spellStart"/>
-      <w:r>
-        <w:t>serialport</w:t>
-      </w:r>
-      <w:proofErr w:type="spellEnd"/>
-      <w:r>
-        <w:t xml:space="preserve"> package(</w:t>
+        <w:t xml:space="preserve"> I am using the npm serialport package(</w:t>
       </w:r>
       <w:hyperlink r:id="rId12" w:history="1">
         <w:r>
@@ -1402,41 +1143,44 @@
         </w:r>
       </w:hyperlink>
       <w:r>
-        <w:t xml:space="preserve"> ). This is the only package </w:t>
-      </w:r>
-      <w:proofErr w:type="spellStart"/>
-      <w:r>
-        <w:t>nodejs</w:t>
-      </w:r>
-      <w:proofErr w:type="spellEnd"/>
-      <w:r>
-        <w:t xml:space="preserve"> as for </w:t>
-      </w:r>
-      <w:proofErr w:type="spellStart"/>
-      <w:r>
-        <w:t>javascript</w:t>
-      </w:r>
-      <w:proofErr w:type="spellEnd"/>
-      <w:r>
-        <w:t xml:space="preserve"> as the client side is still experimental and unavailable.</w:t>
-      </w:r>
-    </w:p>
-    <w:p>
-      <w:r>
-        <w:t xml:space="preserve">The demo code can be found in </w:t>
-      </w:r>
-      <w:proofErr w:type="spellStart"/>
-      <w:r>
-        <w:t>demo_nodejs_communication</w:t>
-      </w:r>
-      <w:proofErr w:type="spellEnd"/>
-      <w:r>
-        <w:t>.</w:t>
+        <w:t xml:space="preserve"> ). This is the only package nodejs as for javascript as the client side is still experimental and unavailable.</w:t>
+      </w:r>
+    </w:p>
+    <w:p>
+      <w:r>
+        <w:t>The demo code can be found in demo_nodejs_communication.</w:t>
       </w:r>
     </w:p>
     <w:p>
       <w:r>
         <w:t>Now this is working the next step is to get the data the robot needs</w:t>
+      </w:r>
+      <w:r>
+        <w:t xml:space="preserve"> from the client(webbrowser with camera) to the backend(nodejs). I will do this using websockets.</w:t>
+      </w:r>
+    </w:p>
+    <w:p>
+      <w:r>
+        <w:t xml:space="preserve">Nodejs has a great package for this, socket.io. More can be found here: </w:t>
+      </w:r>
+      <w:hyperlink r:id="rId13" w:history="1">
+        <w:r>
+          <w:rPr>
+            <w:rStyle w:val="Hyperlink"/>
+          </w:rPr>
+          <w:t>https://socket.io/</w:t>
+        </w:r>
+      </w:hyperlink>
+      <w:r>
+        <w:t xml:space="preserve"> </w:t>
+      </w:r>
+    </w:p>
+    <w:p>
+      <w:r>
+        <w:t>The idea is that you can broadcast a message to an uri endpoint. The endpoint can receive the data and do with it what it wants. It can broadcast the processed information back to the client.</w:t>
+      </w:r>
+      <w:r>
+        <w:t xml:space="preserve"> To get a feel for javascript websockets I followed the beginner tutorial where you make an user chat. You can find this POC in the POC folder.</w:t>
       </w:r>
     </w:p>
     <w:p/>
@@ -2569,15 +2313,6 @@
 </file>
 
 <file path=customXml/item2.xml><?xml version="1.0" encoding="utf-8"?>
-<?mso-contentType ?>
-<FormTemplates xmlns="http://schemas.microsoft.com/sharepoint/v3/contenttype/forms">
-  <Display>DocumentLibraryForm</Display>
-  <Edit>DocumentLibraryForm</Edit>
-  <New>DocumentLibraryForm</New>
-</FormTemplates>
-</file>
-
-<file path=customXml/item3.xml><?xml version="1.0" encoding="utf-8"?>
 <ct:contentTypeSchema xmlns:ct="http://schemas.microsoft.com/office/2006/metadata/contentType" xmlns:ma="http://schemas.microsoft.com/office/2006/metadata/properties/metaAttributes" ct:_="" ma:_="" ma:contentTypeName="Document" ma:contentTypeID="0x0101003549D59443CB154FB43D304F61A528DA" ma:contentTypeVersion="5" ma:contentTypeDescription="Een nieuw document maken." ma:contentTypeScope="" ma:versionID="909cc2833f1af6bf787dcb295a81bf7e">
   <xsd:schema xmlns:xsd="http://www.w3.org/2001/XMLSchema" xmlns:xs="http://www.w3.org/2001/XMLSchema" xmlns:p="http://schemas.microsoft.com/office/2006/metadata/properties" xmlns:ns3="d1ab9eff-f2b0-4e8a-a95a-229fd02750a8" xmlns:ns4="2b8b5df9-db30-4c4a-9865-2c0f33e99bd4" targetNamespace="http://schemas.microsoft.com/office/2006/metadata/properties" ma:root="true" ma:fieldsID="bb59b1ccab3a0fadb8b023f390812b97" ns3:_="" ns4:_="">
     <xsd:import namespace="d1ab9eff-f2b0-4e8a-a95a-229fd02750a8"/>
@@ -2748,6 +2483,15 @@
 </ct:contentTypeSchema>
 </file>
 
+<file path=customXml/item3.xml><?xml version="1.0" encoding="utf-8"?>
+<?mso-contentType ?>
+<FormTemplates xmlns="http://schemas.microsoft.com/sharepoint/v3/contenttype/forms">
+  <Display>DocumentLibraryForm</Display>
+  <Edit>DocumentLibraryForm</Edit>
+  <New>DocumentLibraryForm</New>
+</FormTemplates>
+</file>
+
 <file path=customXml/itemProps1.xml><?xml version="1.0" encoding="utf-8"?>
 <ds:datastoreItem xmlns:ds="http://schemas.openxmlformats.org/officeDocument/2006/customXml" ds:itemID="{6E2D57CB-579C-4823-986A-6DE2EBE6EA75}">
   <ds:schemaRefs>
@@ -2758,14 +2502,6 @@
 </file>
 
 <file path=customXml/itemProps2.xml><?xml version="1.0" encoding="utf-8"?>
-<ds:datastoreItem xmlns:ds="http://schemas.openxmlformats.org/officeDocument/2006/customXml" ds:itemID="{F044BF76-D08F-442C-8037-C387EF4F9464}">
-  <ds:schemaRefs>
-    <ds:schemaRef ds:uri="http://schemas.microsoft.com/sharepoint/v3/contenttype/forms"/>
-  </ds:schemaRefs>
-</ds:datastoreItem>
-</file>
-
-<file path=customXml/itemProps3.xml><?xml version="1.0" encoding="utf-8"?>
 <ds:datastoreItem xmlns:ds="http://schemas.openxmlformats.org/officeDocument/2006/customXml" ds:itemID="{455A883E-E44C-4856-B9D6-451168EC2FA6}">
   <ds:schemaRefs>
     <ds:schemaRef ds:uri="http://schemas.microsoft.com/office/2006/metadata/contentType"/>
@@ -2782,4 +2518,12 @@
     <ds:schemaRef ds:uri="http://schemas.microsoft.com/internal/obd"/>
   </ds:schemaRefs>
 </ds:datastoreItem>
+</file>
+
+<file path=customXml/itemProps3.xml><?xml version="1.0" encoding="utf-8"?>
+<ds:datastoreItem xmlns:ds="http://schemas.openxmlformats.org/officeDocument/2006/customXml" ds:itemID="{F044BF76-D08F-442C-8037-C387EF4F9464}">
+  <ds:schemaRefs>
+    <ds:schemaRef ds:uri="http://schemas.microsoft.com/sharepoint/v3/contenttype/forms"/>
+  </ds:schemaRefs>
+</ds:datastoreItem>
 </file>
</xml_diff>

<commit_message>
updated object structure and simple calculations for the side lenghts. does not work yet
</commit_message>
<xml_diff>
--- a/person tracking robot/Person tracking robot.docx
+++ b/person tracking robot/Person tracking robot.docx
@@ -1181,6 +1181,11 @@
       </w:r>
       <w:r>
         <w:t xml:space="preserve"> To get a feel for javascript websockets I followed the beginner tutorial where you make an user chat. You can find this POC in the POC folder.</w:t>
+      </w:r>
+    </w:p>
+    <w:p>
+      <w:r>
+        <w:t>After integrating this concept in my project I have all the data required to make the calculations and to send to the microcontroller.</w:t>
       </w:r>
     </w:p>
     <w:p/>
@@ -2307,9 +2312,12 @@
 </file>
 
 <file path=customXml/item1.xml><?xml version="1.0" encoding="utf-8"?>
-<p:properties xmlns:p="http://schemas.microsoft.com/office/2006/metadata/properties" xmlns:xsi="http://www.w3.org/2001/XMLSchema-instance" xmlns:pc="http://schemas.microsoft.com/office/infopath/2007/PartnerControls">
-  <documentManagement/>
-</p:properties>
+<?mso-contentType ?>
+<FormTemplates xmlns="http://schemas.microsoft.com/sharepoint/v3/contenttype/forms">
+  <Display>DocumentLibraryForm</Display>
+  <Edit>DocumentLibraryForm</Edit>
+  <New>DocumentLibraryForm</New>
+</FormTemplates>
 </file>
 
 <file path=customXml/item2.xml><?xml version="1.0" encoding="utf-8"?>
@@ -2484,19 +2492,15 @@
 </file>
 
 <file path=customXml/item3.xml><?xml version="1.0" encoding="utf-8"?>
-<?mso-contentType ?>
-<FormTemplates xmlns="http://schemas.microsoft.com/sharepoint/v3/contenttype/forms">
-  <Display>DocumentLibraryForm</Display>
-  <Edit>DocumentLibraryForm</Edit>
-  <New>DocumentLibraryForm</New>
-</FormTemplates>
+<p:properties xmlns:p="http://schemas.microsoft.com/office/2006/metadata/properties" xmlns:xsi="http://www.w3.org/2001/XMLSchema-instance" xmlns:pc="http://schemas.microsoft.com/office/infopath/2007/PartnerControls">
+  <documentManagement/>
+</p:properties>
 </file>
 
 <file path=customXml/itemProps1.xml><?xml version="1.0" encoding="utf-8"?>
-<ds:datastoreItem xmlns:ds="http://schemas.openxmlformats.org/officeDocument/2006/customXml" ds:itemID="{6E2D57CB-579C-4823-986A-6DE2EBE6EA75}">
+<ds:datastoreItem xmlns:ds="http://schemas.openxmlformats.org/officeDocument/2006/customXml" ds:itemID="{F044BF76-D08F-442C-8037-C387EF4F9464}">
   <ds:schemaRefs>
-    <ds:schemaRef ds:uri="http://schemas.microsoft.com/office/2006/metadata/properties"/>
-    <ds:schemaRef ds:uri="http://schemas.microsoft.com/office/infopath/2007/PartnerControls"/>
+    <ds:schemaRef ds:uri="http://schemas.microsoft.com/sharepoint/v3/contenttype/forms"/>
   </ds:schemaRefs>
 </ds:datastoreItem>
 </file>
@@ -2521,9 +2525,10 @@
 </file>
 
 <file path=customXml/itemProps3.xml><?xml version="1.0" encoding="utf-8"?>
-<ds:datastoreItem xmlns:ds="http://schemas.openxmlformats.org/officeDocument/2006/customXml" ds:itemID="{F044BF76-D08F-442C-8037-C387EF4F9464}">
+<ds:datastoreItem xmlns:ds="http://schemas.openxmlformats.org/officeDocument/2006/customXml" ds:itemID="{6E2D57CB-579C-4823-986A-6DE2EBE6EA75}">
   <ds:schemaRefs>
-    <ds:schemaRef ds:uri="http://schemas.microsoft.com/sharepoint/v3/contenttype/forms"/>
+    <ds:schemaRef ds:uri="http://schemas.microsoft.com/office/2006/metadata/properties"/>
+    <ds:schemaRef ds:uri="http://schemas.microsoft.com/office/infopath/2007/PartnerControls"/>
   </ds:schemaRefs>
 </ds:datastoreItem>
 </file>
</xml_diff>

<commit_message>
why do i make this project question answered
</commit_message>
<xml_diff>
--- a/person tracking robot/Person tracking robot.docx
+++ b/person tracking robot/Person tracking robot.docx
@@ -713,6 +713,9 @@
       <w:r>
         <w:t>The robot will at least need 2 servos. 1 for the shoulder joint and 1 for the elbow. The amount of servos is exponential with how many limbs I will create.</w:t>
       </w:r>
+      <w:r>
+        <w:t xml:space="preserve"> (1 for z axis)</w:t>
+      </w:r>
     </w:p>
     <w:p>
       <w:r>
@@ -786,9 +789,23 @@
     <w:p/>
     <w:p>
       <w:pPr>
+        <w:rPr>
+          <w:rFonts w:asciiTheme="majorHAnsi" w:eastAsiaTheme="majorEastAsia" w:hAnsiTheme="majorHAnsi" w:cstheme="majorBidi"/>
+          <w:color w:val="1F3763" w:themeColor="accent1" w:themeShade="7F"/>
+          <w:sz w:val="24"/>
+          <w:szCs w:val="24"/>
+        </w:rPr>
+      </w:pPr>
+      <w:r>
+        <w:br w:type="page"/>
+      </w:r>
+    </w:p>
+    <w:p>
+      <w:pPr>
         <w:pStyle w:val="Kop3"/>
       </w:pPr>
       <w:r>
+        <w:lastRenderedPageBreak/>
         <w:t>Why</w:t>
       </w:r>
     </w:p>
@@ -801,6 +818,27 @@
       </w:r>
     </w:p>
     <w:p>
+      <w:r>
+        <w:t xml:space="preserve">This project is inspired by this video from Boston Dynamics: </w:t>
+      </w:r>
+      <w:hyperlink r:id="rId10" w:history="1">
+        <w:r>
+          <w:rPr>
+            <w:rStyle w:val="Hyperlink"/>
+          </w:rPr>
+          <w:t>https://www.youtube.com/watch?v=fn3KWM1kuAw</w:t>
+        </w:r>
+      </w:hyperlink>
+      <w:r>
+        <w:t xml:space="preserve"> </w:t>
+      </w:r>
+    </w:p>
+    <w:p>
+      <w:r>
+        <w:t xml:space="preserve">I found the dancing robots very funny and cool. It made me think about recreating something like this. I am interested in object tracking. This is how the concept started. </w:t>
+      </w:r>
+    </w:p>
+    <w:p>
       <w:pPr>
         <w:rPr>
           <w:b/>
@@ -815,175 +853,219 @@
         <w:t>What do we benefit from this?</w:t>
       </w:r>
     </w:p>
-    <w:p/>
+    <w:p>
+      <w:r>
+        <w:t xml:space="preserve">The project itself might not do much besides create an smile but I hope to inspire people with the concept of pose based control. </w:t>
+      </w:r>
+      <w:r>
+        <w:t xml:space="preserve">This project uses a bunch of technologies. </w:t>
+      </w:r>
+    </w:p>
+    <w:p>
+      <w:r>
+        <w:t>The pose estimation</w:t>
+      </w:r>
+      <w:r>
+        <w:t xml:space="preserve"> </w:t>
+      </w:r>
+      <w:r>
+        <w:t>which</w:t>
+      </w:r>
+      <w:r>
+        <w:t xml:space="preserve"> shows via use of the webcam the users pose. </w:t>
+      </w:r>
+    </w:p>
+    <w:p>
+      <w:r>
+        <w:t>The 3d printed robot that follows the users movement using servo’s.</w:t>
+      </w:r>
+    </w:p>
+    <w:p>
+      <w:r>
+        <w:t xml:space="preserve">The pose estimation opens a lot of possibilities. The bunch of examples I can think of are things like robots that can do the heavy lifting for you, or art performances where the program tracks your movement and makes an interesting display with it. Imagine something like where you are dancing, and 4 clones of you follow your moments on the screen. </w:t>
+      </w:r>
+    </w:p>
+    <w:p>
+      <w:r>
+        <w:t xml:space="preserve">The robot is interesting on its own for beginning tech enthusiasts. Maybe it interests someone into basic mechanical engineering, basic 3d printing or even the hardware part. </w:t>
+      </w:r>
+    </w:p>
+    <w:p>
+      <w:r>
+        <w:t>Even the site can show new web developers something useful. I make use of web sockets. Using this technology the website can receive data from multiple sources and send it back to all of them. I wont go into depth as this is a question why we might benefit from this project.</w:t>
+      </w:r>
+    </w:p>
     <w:p>
       <w:pPr>
         <w:pStyle w:val="Kop3"/>
       </w:pPr>
       <w:r>
+        <w:t>How</w:t>
+      </w:r>
+    </w:p>
+    <w:p>
+      <w:pPr>
+        <w:pStyle w:val="Kop3"/>
+        <w:rPr>
+          <w:b/>
+          <w:bCs/>
+        </w:rPr>
+      </w:pPr>
+      <w:r>
+        <w:rPr>
+          <w:b/>
+          <w:bCs/>
+        </w:rPr>
+        <w:t>What do I need to prepare for this project?</w:t>
+      </w:r>
+    </w:p>
+    <w:p>
+      <w:r>
+        <w:t xml:space="preserve">Getting the xy coordinates of the joints on the camera is one thing but the robot itself does not know what to do with the information. The robot makes use of servo’s as joints. A servo works with degrees. Using math i can calculate de angle the joint has opposing of the body. You can see my research </w:t>
+      </w:r>
+      <w:r>
+        <w:t xml:space="preserve">and my thought process </w:t>
+      </w:r>
+      <w:r>
+        <w:t>in the POC “maths”</w:t>
+      </w:r>
+      <w:r>
+        <w:t xml:space="preserve"> document</w:t>
+      </w:r>
+      <w:r>
+        <w:t>.</w:t>
+      </w:r>
+    </w:p>
+    <w:p>
+      <w:pPr>
+        <w:pStyle w:val="Kop4"/>
+      </w:pPr>
+      <w:r>
+        <w:t>How will I calculate the degrees of my servo’s?</w:t>
+      </w:r>
+    </w:p>
+    <w:p>
+      <w:pPr>
+        <w:rPr>
+          <w:b/>
+          <w:bCs/>
+        </w:rPr>
+      </w:pPr>
+      <w:r>
+        <w:rPr>
+          <w:b/>
+          <w:bCs/>
+        </w:rPr>
+        <w:t xml:space="preserve">How do I get the current </w:t>
+      </w:r>
+      <w:r>
+        <w:rPr>
+          <w:b/>
+          <w:bCs/>
+        </w:rPr>
+        <w:t>position</w:t>
+      </w:r>
+      <w:r>
+        <w:rPr>
+          <w:b/>
+          <w:bCs/>
+        </w:rPr>
+        <w:t xml:space="preserve"> of the </w:t>
+      </w:r>
+      <w:r>
+        <w:rPr>
+          <w:b/>
+          <w:bCs/>
+        </w:rPr>
+        <w:t>joints</w:t>
+      </w:r>
+    </w:p>
+    <w:p>
+      <w:r>
+        <w:t>The positions will be made available using the pose estimation program I will use. In this case most likely ml5js PoseNet. This program will return the x and y coordinates of the requested points.</w:t>
+      </w:r>
+    </w:p>
+    <w:p>
+      <w:pPr>
+        <w:rPr>
+          <w:b/>
+          <w:bCs/>
+        </w:rPr>
+      </w:pPr>
+      <w:r>
+        <w:rPr>
+          <w:b/>
+          <w:bCs/>
+        </w:rPr>
+        <w:t>How do I determine de current angle of the joints</w:t>
+      </w:r>
+    </w:p>
+    <w:p>
+      <w:pPr>
+        <w:rPr>
+          <w:b/>
+          <w:bCs/>
+        </w:rPr>
+      </w:pPr>
+      <w:r>
+        <w:rPr>
+          <w:b/>
+          <w:bCs/>
+        </w:rPr>
+        <w:t>How do I determine the depth of the arm.</w:t>
+      </w:r>
+    </w:p>
+    <w:p>
+      <w:pPr>
+        <w:rPr>
+          <w:b/>
+          <w:bCs/>
+        </w:rPr>
+      </w:pPr>
+      <w:r>
+        <w:rPr>
+          <w:b/>
+          <w:bCs/>
+        </w:rPr>
+        <w:t>How will I work with the false detections/false positives</w:t>
+      </w:r>
+    </w:p>
+    <w:p>
+      <w:pPr>
+        <w:pStyle w:val="Kop4"/>
+      </w:pPr>
+      <w:r>
+        <w:t>How will I retrieve the coordinates of the joints on my camera?</w:t>
+      </w:r>
+    </w:p>
+    <w:p>
+      <w:pPr>
+        <w:rPr>
+          <w:b/>
+          <w:bCs/>
+        </w:rPr>
+      </w:pPr>
+      <w:r>
+        <w:rPr>
+          <w:b/>
+          <w:bCs/>
+        </w:rPr>
+        <w:t>What library will I use</w:t>
+      </w:r>
+    </w:p>
+    <w:p>
+      <w:pPr>
+        <w:rPr>
+          <w:b/>
+          <w:bCs/>
+        </w:rPr>
+      </w:pPr>
+      <w:r>
+        <w:rPr>
+          <w:b/>
+          <w:bCs/>
+        </w:rPr>
         <w:lastRenderedPageBreak/>
-        <w:t>How</w:t>
-      </w:r>
-    </w:p>
-    <w:p>
-      <w:pPr>
-        <w:pStyle w:val="Kop3"/>
-        <w:rPr>
-          <w:b/>
-          <w:bCs/>
-        </w:rPr>
-      </w:pPr>
-      <w:r>
-        <w:rPr>
-          <w:b/>
-          <w:bCs/>
-        </w:rPr>
-        <w:t>What do I need to prepare for this project?</w:t>
-      </w:r>
-    </w:p>
-    <w:p>
-      <w:r>
-        <w:t xml:space="preserve">Getting the xy coordinates of the joints on the camera is one thing but the robot itself does not know what to do with the information. The robot makes use of servo’s as joints. A servo works with degrees. Using math i can calculate de angle the joint has opposing of the body. You can see my research </w:t>
-      </w:r>
-      <w:r>
-        <w:t xml:space="preserve">and my thought process </w:t>
-      </w:r>
-      <w:r>
-        <w:t>in the POC “maths”</w:t>
-      </w:r>
-      <w:r>
-        <w:t>.</w:t>
-      </w:r>
-    </w:p>
-    <w:p>
-      <w:pPr>
-        <w:pStyle w:val="Kop4"/>
-      </w:pPr>
-      <w:r>
-        <w:t>How will I calculate the degrees of my servo’s?</w:t>
-      </w:r>
-    </w:p>
-    <w:p>
-      <w:pPr>
-        <w:rPr>
-          <w:b/>
-          <w:bCs/>
-        </w:rPr>
-      </w:pPr>
-      <w:r>
-        <w:rPr>
-          <w:b/>
-          <w:bCs/>
-        </w:rPr>
-        <w:t xml:space="preserve">How do I get the current </w:t>
-      </w:r>
-      <w:r>
-        <w:rPr>
-          <w:b/>
-          <w:bCs/>
-        </w:rPr>
-        <w:t>position</w:t>
-      </w:r>
-      <w:r>
-        <w:rPr>
-          <w:b/>
-          <w:bCs/>
-        </w:rPr>
-        <w:t xml:space="preserve"> of the </w:t>
-      </w:r>
-      <w:r>
-        <w:rPr>
-          <w:b/>
-          <w:bCs/>
-        </w:rPr>
-        <w:t>joints</w:t>
-      </w:r>
-    </w:p>
-    <w:p>
-      <w:r>
-        <w:t>The positions will be made available using the pose estimation program I will use. In this case most likely ml5js PoseNet. This program will return the x and y coordinates of the requested points.</w:t>
-      </w:r>
-    </w:p>
-    <w:p>
-      <w:pPr>
-        <w:rPr>
-          <w:b/>
-          <w:bCs/>
-        </w:rPr>
-      </w:pPr>
-      <w:r>
-        <w:rPr>
-          <w:b/>
-          <w:bCs/>
-        </w:rPr>
-        <w:t>How do I determine de current angle of the joints</w:t>
-      </w:r>
-    </w:p>
-    <w:p>
-      <w:pPr>
-        <w:rPr>
-          <w:b/>
-          <w:bCs/>
-        </w:rPr>
-      </w:pPr>
-      <w:r>
-        <w:rPr>
-          <w:b/>
-          <w:bCs/>
-        </w:rPr>
-        <w:t>How do I determine the depth of the arm.</w:t>
-      </w:r>
-    </w:p>
-    <w:p>
-      <w:pPr>
-        <w:rPr>
-          <w:b/>
-          <w:bCs/>
-        </w:rPr>
-      </w:pPr>
-      <w:r>
-        <w:rPr>
-          <w:b/>
-          <w:bCs/>
-        </w:rPr>
-        <w:t>How will I work with the false detections/false positives</w:t>
-      </w:r>
-    </w:p>
-    <w:p>
-      <w:pPr>
-        <w:pStyle w:val="Kop4"/>
-      </w:pPr>
-      <w:r>
-        <w:t>How will I retrieve the coordinates of the joints on my camera?</w:t>
-      </w:r>
-    </w:p>
-    <w:p>
-      <w:pPr>
-        <w:rPr>
-          <w:b/>
-          <w:bCs/>
-        </w:rPr>
-      </w:pPr>
-      <w:r>
-        <w:rPr>
-          <w:b/>
-          <w:bCs/>
-        </w:rPr>
-        <w:t>What library will I use</w:t>
-      </w:r>
-    </w:p>
-    <w:p>
-      <w:pPr>
-        <w:rPr>
-          <w:b/>
-          <w:bCs/>
-        </w:rPr>
-      </w:pPr>
-      <w:r>
-        <w:rPr>
-          <w:b/>
-          <w:bCs/>
-        </w:rPr>
         <w:t>What language</w:t>
       </w:r>
       <w:r>
@@ -1057,7 +1139,7 @@
       </w:r>
     </w:p>
     <w:p>
-      <w:hyperlink r:id="rId10" w:history="1">
+      <w:hyperlink r:id="rId11" w:history="1">
         <w:r>
           <w:rPr>
             <w:rStyle w:val="Hyperlink"/>
@@ -1090,7 +1172,7 @@
       <w:r>
         <w:t xml:space="preserve">I found this: </w:t>
       </w:r>
-      <w:hyperlink r:id="rId11" w:history="1">
+      <w:hyperlink r:id="rId12" w:history="1">
         <w:r>
           <w:rPr>
             <w:rStyle w:val="Hyperlink"/>
@@ -1134,7 +1216,7 @@
       <w:r>
         <w:t xml:space="preserve"> I am using the npm serialport package(</w:t>
       </w:r>
-      <w:hyperlink r:id="rId12" w:history="1">
+      <w:hyperlink r:id="rId13" w:history="1">
         <w:r>
           <w:rPr>
             <w:rStyle w:val="Hyperlink"/>
@@ -1163,7 +1245,7 @@
       <w:r>
         <w:t xml:space="preserve">Nodejs has a great package for this, socket.io. More can be found here: </w:t>
       </w:r>
-      <w:hyperlink r:id="rId13" w:history="1">
+      <w:hyperlink r:id="rId14" w:history="1">
         <w:r>
           <w:rPr>
             <w:rStyle w:val="Hyperlink"/>
@@ -2312,12 +2394,9 @@
 </file>
 
 <file path=customXml/item1.xml><?xml version="1.0" encoding="utf-8"?>
-<?mso-contentType ?>
-<FormTemplates xmlns="http://schemas.microsoft.com/sharepoint/v3/contenttype/forms">
-  <Display>DocumentLibraryForm</Display>
-  <Edit>DocumentLibraryForm</Edit>
-  <New>DocumentLibraryForm</New>
-</FormTemplates>
+<p:properties xmlns:p="http://schemas.microsoft.com/office/2006/metadata/properties" xmlns:xsi="http://www.w3.org/2001/XMLSchema-instance" xmlns:pc="http://schemas.microsoft.com/office/infopath/2007/PartnerControls">
+  <documentManagement/>
+</p:properties>
 </file>
 
 <file path=customXml/item2.xml><?xml version="1.0" encoding="utf-8"?>
@@ -2492,15 +2571,19 @@
 </file>
 
 <file path=customXml/item3.xml><?xml version="1.0" encoding="utf-8"?>
-<p:properties xmlns:p="http://schemas.microsoft.com/office/2006/metadata/properties" xmlns:xsi="http://www.w3.org/2001/XMLSchema-instance" xmlns:pc="http://schemas.microsoft.com/office/infopath/2007/PartnerControls">
-  <documentManagement/>
-</p:properties>
+<?mso-contentType ?>
+<FormTemplates xmlns="http://schemas.microsoft.com/sharepoint/v3/contenttype/forms">
+  <Display>DocumentLibraryForm</Display>
+  <Edit>DocumentLibraryForm</Edit>
+  <New>DocumentLibraryForm</New>
+</FormTemplates>
 </file>
 
 <file path=customXml/itemProps1.xml><?xml version="1.0" encoding="utf-8"?>
-<ds:datastoreItem xmlns:ds="http://schemas.openxmlformats.org/officeDocument/2006/customXml" ds:itemID="{F044BF76-D08F-442C-8037-C387EF4F9464}">
+<ds:datastoreItem xmlns:ds="http://schemas.openxmlformats.org/officeDocument/2006/customXml" ds:itemID="{6E2D57CB-579C-4823-986A-6DE2EBE6EA75}">
   <ds:schemaRefs>
-    <ds:schemaRef ds:uri="http://schemas.microsoft.com/sharepoint/v3/contenttype/forms"/>
+    <ds:schemaRef ds:uri="http://schemas.microsoft.com/office/2006/metadata/properties"/>
+    <ds:schemaRef ds:uri="http://schemas.microsoft.com/office/infopath/2007/PartnerControls"/>
   </ds:schemaRefs>
 </ds:datastoreItem>
 </file>
@@ -2525,10 +2608,9 @@
 </file>
 
 <file path=customXml/itemProps3.xml><?xml version="1.0" encoding="utf-8"?>
-<ds:datastoreItem xmlns:ds="http://schemas.openxmlformats.org/officeDocument/2006/customXml" ds:itemID="{6E2D57CB-579C-4823-986A-6DE2EBE6EA75}">
+<ds:datastoreItem xmlns:ds="http://schemas.openxmlformats.org/officeDocument/2006/customXml" ds:itemID="{F044BF76-D08F-442C-8037-C387EF4F9464}">
   <ds:schemaRefs>
-    <ds:schemaRef ds:uri="http://schemas.microsoft.com/office/2006/metadata/properties"/>
-    <ds:schemaRef ds:uri="http://schemas.microsoft.com/office/infopath/2007/PartnerControls"/>
+    <ds:schemaRef ds:uri="http://schemas.microsoft.com/sharepoint/v3/contenttype/forms"/>
   </ds:schemaRefs>
 </ds:datastoreItem>
 </file>
</xml_diff>

<commit_message>
serial communication and math calculations to seperate modules first project
</commit_message>
<xml_diff>
--- a/person tracking robot/Person tracking robot.docx
+++ b/person tracking robot/Person tracking robot.docx
@@ -1268,6 +1268,14 @@
     <w:p>
       <w:r>
         <w:t>After integrating this concept in my project I have all the data required to make the calculations and to send to the microcontroller.</w:t>
+      </w:r>
+    </w:p>
+    <w:p>
+      <w:r>
+        <w:t>For a log of my progress regarding my math solutions see my poc about math</w:t>
+      </w:r>
+      <w:r>
+        <w:t>.</w:t>
       </w:r>
     </w:p>
     <w:p/>
@@ -2394,12 +2402,6 @@
 </file>
 
 <file path=customXml/item1.xml><?xml version="1.0" encoding="utf-8"?>
-<p:properties xmlns:p="http://schemas.microsoft.com/office/2006/metadata/properties" xmlns:xsi="http://www.w3.org/2001/XMLSchema-instance" xmlns:pc="http://schemas.microsoft.com/office/infopath/2007/PartnerControls">
-  <documentManagement/>
-</p:properties>
-</file>
-
-<file path=customXml/item2.xml><?xml version="1.0" encoding="utf-8"?>
 <ct:contentTypeSchema xmlns:ct="http://schemas.microsoft.com/office/2006/metadata/contentType" xmlns:ma="http://schemas.microsoft.com/office/2006/metadata/properties/metaAttributes" ct:_="" ma:_="" ma:contentTypeName="Document" ma:contentTypeID="0x0101003549D59443CB154FB43D304F61A528DA" ma:contentTypeVersion="5" ma:contentTypeDescription="Een nieuw document maken." ma:contentTypeScope="" ma:versionID="909cc2833f1af6bf787dcb295a81bf7e">
   <xsd:schema xmlns:xsd="http://www.w3.org/2001/XMLSchema" xmlns:xs="http://www.w3.org/2001/XMLSchema" xmlns:p="http://schemas.microsoft.com/office/2006/metadata/properties" xmlns:ns3="d1ab9eff-f2b0-4e8a-a95a-229fd02750a8" xmlns:ns4="2b8b5df9-db30-4c4a-9865-2c0f33e99bd4" targetNamespace="http://schemas.microsoft.com/office/2006/metadata/properties" ma:root="true" ma:fieldsID="bb59b1ccab3a0fadb8b023f390812b97" ns3:_="" ns4:_="">
     <xsd:import namespace="d1ab9eff-f2b0-4e8a-a95a-229fd02750a8"/>
@@ -2570,6 +2572,12 @@
 </ct:contentTypeSchema>
 </file>
 
+<file path=customXml/item2.xml><?xml version="1.0" encoding="utf-8"?>
+<p:properties xmlns:p="http://schemas.microsoft.com/office/2006/metadata/properties" xmlns:xsi="http://www.w3.org/2001/XMLSchema-instance" xmlns:pc="http://schemas.microsoft.com/office/infopath/2007/PartnerControls">
+  <documentManagement/>
+</p:properties>
+</file>
+
 <file path=customXml/item3.xml><?xml version="1.0" encoding="utf-8"?>
 <?mso-contentType ?>
 <FormTemplates xmlns="http://schemas.microsoft.com/sharepoint/v3/contenttype/forms">
@@ -2580,15 +2588,6 @@
 </file>
 
 <file path=customXml/itemProps1.xml><?xml version="1.0" encoding="utf-8"?>
-<ds:datastoreItem xmlns:ds="http://schemas.openxmlformats.org/officeDocument/2006/customXml" ds:itemID="{6E2D57CB-579C-4823-986A-6DE2EBE6EA75}">
-  <ds:schemaRefs>
-    <ds:schemaRef ds:uri="http://schemas.microsoft.com/office/2006/metadata/properties"/>
-    <ds:schemaRef ds:uri="http://schemas.microsoft.com/office/infopath/2007/PartnerControls"/>
-  </ds:schemaRefs>
-</ds:datastoreItem>
-</file>
-
-<file path=customXml/itemProps2.xml><?xml version="1.0" encoding="utf-8"?>
 <ds:datastoreItem xmlns:ds="http://schemas.openxmlformats.org/officeDocument/2006/customXml" ds:itemID="{455A883E-E44C-4856-B9D6-451168EC2FA6}">
   <ds:schemaRefs>
     <ds:schemaRef ds:uri="http://schemas.microsoft.com/office/2006/metadata/contentType"/>
@@ -2607,6 +2606,15 @@
 </ds:datastoreItem>
 </file>
 
+<file path=customXml/itemProps2.xml><?xml version="1.0" encoding="utf-8"?>
+<ds:datastoreItem xmlns:ds="http://schemas.openxmlformats.org/officeDocument/2006/customXml" ds:itemID="{6E2D57CB-579C-4823-986A-6DE2EBE6EA75}">
+  <ds:schemaRefs>
+    <ds:schemaRef ds:uri="http://schemas.microsoft.com/office/2006/metadata/properties"/>
+    <ds:schemaRef ds:uri="http://schemas.microsoft.com/office/infopath/2007/PartnerControls"/>
+  </ds:schemaRefs>
+</ds:datastoreItem>
+</file>
+
 <file path=customXml/itemProps3.xml><?xml version="1.0" encoding="utf-8"?>
 <ds:datastoreItem xmlns:ds="http://schemas.openxmlformats.org/officeDocument/2006/customXml" ds:itemID="{F044BF76-D08F-442C-8037-C387EF4F9464}">
   <ds:schemaRefs>

</xml_diff>

<commit_message>
posenet project updated protocol generator
</commit_message>
<xml_diff>
--- a/person tracking robot/Person tracking robot.docx
+++ b/person tracking robot/Person tracking robot.docx
@@ -31,10 +31,23 @@
         <w:t>Nodejs. I w</w:t>
       </w:r>
       <w:r>
-        <w:t>ill use nodejs</w:t>
-      </w:r>
-      <w:r>
-        <w:t xml:space="preserve"> combined with the expressjs routing library</w:t>
+        <w:t xml:space="preserve">ill use </w:t>
+      </w:r>
+      <w:proofErr w:type="spellStart"/>
+      <w:r>
+        <w:t>nodejs</w:t>
+      </w:r>
+      <w:proofErr w:type="spellEnd"/>
+      <w:r>
+        <w:t xml:space="preserve"> combined with the </w:t>
+      </w:r>
+      <w:proofErr w:type="spellStart"/>
+      <w:r>
+        <w:t>expressjs</w:t>
+      </w:r>
+      <w:proofErr w:type="spellEnd"/>
+      <w:r>
+        <w:t xml:space="preserve"> routing library</w:t>
       </w:r>
       <w:r>
         <w:t xml:space="preserve"> for the webserver.</w:t>
@@ -60,7 +73,23 @@
         <w:ind w:left="360"/>
       </w:pPr>
       <w:r>
-        <w:t xml:space="preserve">To track a persons pose I am going to use a package names posenet that is included in the library ml5js. </w:t>
+        <w:t xml:space="preserve">To track a </w:t>
+      </w:r>
+      <w:proofErr w:type="spellStart"/>
+      <w:r>
+        <w:t>persons</w:t>
+      </w:r>
+      <w:proofErr w:type="spellEnd"/>
+      <w:r>
+        <w:t xml:space="preserve"> pose I am going to use a package names </w:t>
+      </w:r>
+      <w:proofErr w:type="spellStart"/>
+      <w:r>
+        <w:t>posenet</w:t>
+      </w:r>
+      <w:proofErr w:type="spellEnd"/>
+      <w:r>
+        <w:t xml:space="preserve"> that is included in the library ml5js. </w:t>
       </w:r>
     </w:p>
     <w:p>
@@ -170,7 +199,23 @@
     </w:p>
     <w:p>
       <w:r>
-        <w:t xml:space="preserve">For my first POC I am going to track a persons stance with a camera. If the program notices your arm going up, it will mimic the same with the robot. I hope to learn more about object tracking, nodejs and 3d printing. </w:t>
+        <w:t xml:space="preserve">For my first POC I am going to track a </w:t>
+      </w:r>
+      <w:proofErr w:type="spellStart"/>
+      <w:r>
+        <w:t>persons</w:t>
+      </w:r>
+      <w:proofErr w:type="spellEnd"/>
+      <w:r>
+        <w:t xml:space="preserve"> stance with a camera. If the program notices your arm going up, it will mimic the same with the robot. I hope to learn more about object tracking, </w:t>
+      </w:r>
+      <w:proofErr w:type="spellStart"/>
+      <w:r>
+        <w:t>nodejs</w:t>
+      </w:r>
+      <w:proofErr w:type="spellEnd"/>
+      <w:r>
+        <w:t xml:space="preserve"> and 3d printing. </w:t>
       </w:r>
     </w:p>
     <w:p/>
@@ -420,7 +465,15 @@
         <w:pStyle w:val="Kop4"/>
       </w:pPr>
       <w:r>
-        <w:t>Why am i going to create this?</w:t>
+        <w:t xml:space="preserve">Why am </w:t>
+      </w:r>
+      <w:proofErr w:type="spellStart"/>
+      <w:r>
+        <w:t>i</w:t>
+      </w:r>
+      <w:proofErr w:type="spellEnd"/>
+      <w:r>
+        <w:t xml:space="preserve"> going to create this?</w:t>
       </w:r>
     </w:p>
     <w:p>
@@ -530,7 +583,15 @@
     </w:p>
     <w:p>
       <w:r>
-        <w:t>For this protoype I will use a camera to determine my posture.</w:t>
+        <w:t xml:space="preserve">For this </w:t>
+      </w:r>
+      <w:proofErr w:type="spellStart"/>
+      <w:r>
+        <w:t>protoype</w:t>
+      </w:r>
+      <w:proofErr w:type="spellEnd"/>
+      <w:r>
+        <w:t xml:space="preserve"> I will use a camera to determine my posture.</w:t>
       </w:r>
     </w:p>
     <w:p>
@@ -617,7 +678,15 @@
     </w:p>
     <w:p>
       <w:r>
-        <w:t>As stated in my intro I am going to build a system that tracks my posture. From this tracking i will be able to pinpoint my joints in my arm. This will be translated for servos that my robot use to mimic me.</w:t>
+        <w:t xml:space="preserve">As stated in my intro I am going to build a system that tracks my posture. From this tracking </w:t>
+      </w:r>
+      <w:proofErr w:type="spellStart"/>
+      <w:r>
+        <w:t>i</w:t>
+      </w:r>
+      <w:proofErr w:type="spellEnd"/>
+      <w:r>
+        <w:t xml:space="preserve"> will be able to pinpoint my joints in my arm. This will be translated for servos that my robot use to mimic me.</w:t>
       </w:r>
     </w:p>
     <w:p>
@@ -683,7 +752,15 @@
         <w:t>At home the design will be made</w:t>
       </w:r>
       <w:r>
-        <w:t>. The printing will happen on school/at my parents house.</w:t>
+        <w:t xml:space="preserve">. The printing will happen on school/at my </w:t>
+      </w:r>
+      <w:proofErr w:type="spellStart"/>
+      <w:r>
+        <w:t>parents</w:t>
+      </w:r>
+      <w:proofErr w:type="spellEnd"/>
+      <w:r>
+        <w:t xml:space="preserve"> house.</w:t>
       </w:r>
     </w:p>
     <w:p>
@@ -731,7 +808,15 @@
         </w:numPr>
       </w:pPr>
       <w:r>
-        <w:t>Microcontroller to control the servo’s and parse the data from the server. Most likely to be an arduino Uno or micro.</w:t>
+        <w:t xml:space="preserve">Microcontroller to control the servo’s and parse the data from the server. Most likely to be an </w:t>
+      </w:r>
+      <w:proofErr w:type="spellStart"/>
+      <w:r>
+        <w:t>arduino</w:t>
+      </w:r>
+      <w:proofErr w:type="spellEnd"/>
+      <w:r>
+        <w:t xml:space="preserve"> Uno or micro.</w:t>
       </w:r>
     </w:p>
     <w:p>
@@ -743,7 +828,15 @@
         </w:numPr>
       </w:pPr>
       <w:r>
-        <w:t>If it is going to be wireless it is going to need an powerbank with enough energy to power the servo’s</w:t>
+        <w:t xml:space="preserve">If it is going to be wireless it is going to need an </w:t>
+      </w:r>
+      <w:proofErr w:type="spellStart"/>
+      <w:r>
+        <w:t>powerbank</w:t>
+      </w:r>
+      <w:proofErr w:type="spellEnd"/>
+      <w:r>
+        <w:t xml:space="preserve"> with enough energy to power the servo’s</w:t>
       </w:r>
     </w:p>
     <w:p>
@@ -783,7 +876,15 @@
     </w:p>
     <w:p>
       <w:r>
-        <w:t>Using a microcontroller that will communicate with the server via serial/bluetooth serial.</w:t>
+        <w:t>Using a microcontroller that will communicate with the server via serial/</w:t>
+      </w:r>
+      <w:proofErr w:type="spellStart"/>
+      <w:r>
+        <w:t>bluetooth</w:t>
+      </w:r>
+      <w:proofErr w:type="spellEnd"/>
+      <w:r>
+        <w:t xml:space="preserve"> serial.</w:t>
       </w:r>
     </w:p>
     <w:p/>
@@ -892,7 +993,15 @@
     </w:p>
     <w:p>
       <w:r>
-        <w:t>Even the site can show new web developers something useful. I make use of web sockets. Using this technology the website can receive data from multiple sources and send it back to all of them. I wont go into depth as this is a question why we might benefit from this project.</w:t>
+        <w:t xml:space="preserve">Even the site can show new web developers something useful. I make use of web sockets. Using this technology the website can receive data from multiple sources and send it back to all of them. I </w:t>
+      </w:r>
+      <w:proofErr w:type="spellStart"/>
+      <w:r>
+        <w:t>wont</w:t>
+      </w:r>
+      <w:proofErr w:type="spellEnd"/>
+      <w:r>
+        <w:t xml:space="preserve"> go into depth as this is a question why we might benefit from this project.</w:t>
       </w:r>
     </w:p>
     <w:p>
@@ -921,13 +1030,37 @@
     </w:p>
     <w:p>
       <w:r>
-        <w:t xml:space="preserve">Getting the xy coordinates of the joints on the camera is one thing but the robot itself does not know what to do with the information. The robot makes use of servo’s as joints. A servo works with degrees. Using math i can calculate de angle the joint has opposing of the body. You can see my research </w:t>
+        <w:t xml:space="preserve">Getting the </w:t>
+      </w:r>
+      <w:proofErr w:type="spellStart"/>
+      <w:r>
+        <w:t>xy</w:t>
+      </w:r>
+      <w:proofErr w:type="spellEnd"/>
+      <w:r>
+        <w:t xml:space="preserve"> coordinates of the joints on the camera is one thing but the robot itself does not know what to do with the information. The robot makes use of servo’s as joints. A servo works with degrees. Using math </w:t>
+      </w:r>
+      <w:proofErr w:type="spellStart"/>
+      <w:r>
+        <w:t>i</w:t>
+      </w:r>
+      <w:proofErr w:type="spellEnd"/>
+      <w:r>
+        <w:t xml:space="preserve"> can calculate de angle the joint has opposing of the body. You can see my research </w:t>
       </w:r>
       <w:r>
         <w:t xml:space="preserve">and my thought process </w:t>
       </w:r>
       <w:r>
-        <w:t>in the POC “maths”</w:t>
+        <w:t>in the POC “</w:t>
+      </w:r>
+      <w:proofErr w:type="spellStart"/>
+      <w:r>
+        <w:t>maths</w:t>
+      </w:r>
+      <w:proofErr w:type="spellEnd"/>
+      <w:r>
+        <w:t>”</w:t>
       </w:r>
       <w:r>
         <w:t xml:space="preserve"> document</w:t>
@@ -982,7 +1115,15 @@
     </w:p>
     <w:p>
       <w:r>
-        <w:t>The positions will be made available using the pose estimation program I will use. In this case most likely ml5js PoseNet. This program will return the x and y coordinates of the requested points.</w:t>
+        <w:t xml:space="preserve">The positions will be made available using the pose estimation program I will use. In this case most likely ml5js </w:t>
+      </w:r>
+      <w:proofErr w:type="spellStart"/>
+      <w:r>
+        <w:t>PoseNet</w:t>
+      </w:r>
+      <w:proofErr w:type="spellEnd"/>
+      <w:r>
+        <w:t>. This program will return the x and y coordinates of the requested points.</w:t>
       </w:r>
     </w:p>
     <w:p>
@@ -1001,21 +1142,58 @@
       </w:r>
     </w:p>
     <w:p>
-      <w:pPr>
-        <w:rPr>
-          <w:b/>
-          <w:bCs/>
-        </w:rPr>
-      </w:pPr>
-      <w:r>
-        <w:rPr>
-          <w:b/>
-          <w:bCs/>
-        </w:rPr>
+      <w:r>
+        <w:t xml:space="preserve">Firstly I will calculate the </w:t>
+      </w:r>
+      <w:proofErr w:type="spellStart"/>
+      <w:r>
+        <w:t>lenght</w:t>
+      </w:r>
+      <w:proofErr w:type="spellEnd"/>
+      <w:r>
+        <w:t xml:space="preserve"> of the sides of the triangle formed by the position. Then using the reverse tan function the correct angle can be calculated</w:t>
+      </w:r>
+      <w:r>
+        <w:t>.</w:t>
+      </w:r>
+    </w:p>
+    <w:p>
+      <w:pPr>
+        <w:rPr>
+          <w:b/>
+          <w:bCs/>
+        </w:rPr>
+      </w:pPr>
+      <w:r>
+        <w:rPr>
+          <w:b/>
+          <w:bCs/>
+        </w:rPr>
+        <w:br w:type="page"/>
+      </w:r>
+    </w:p>
+    <w:p>
+      <w:pPr>
+        <w:rPr>
+          <w:b/>
+          <w:bCs/>
+        </w:rPr>
+      </w:pPr>
+      <w:r>
+        <w:rPr>
+          <w:b/>
+          <w:bCs/>
+        </w:rPr>
+        <w:lastRenderedPageBreak/>
         <w:t>How do I determine the depth of the arm.</w:t>
       </w:r>
     </w:p>
     <w:p>
+      <w:r>
+        <w:t>This will not be in the main scope of the application. If and when I get to this my guess would be that the program will use a second camera places at a persons side. This way there are 2 dimensions and this way I can determine depths.</w:t>
+      </w:r>
+    </w:p>
+    <w:p>
       <w:pPr>
         <w:rPr>
           <w:b/>
@@ -1054,18 +1232,46 @@
       </w:r>
     </w:p>
     <w:p>
-      <w:pPr>
-        <w:rPr>
-          <w:b/>
-          <w:bCs/>
-        </w:rPr>
-      </w:pPr>
-      <w:r>
-        <w:rPr>
-          <w:b/>
-          <w:bCs/>
-        </w:rPr>
-        <w:lastRenderedPageBreak/>
+      <w:r>
+        <w:t xml:space="preserve">As stated, the project uses an camera to estimate a persons position. I can easily do this in the browser with the library ml5js. This library is made with </w:t>
+      </w:r>
+      <w:proofErr w:type="spellStart"/>
+      <w:r>
+        <w:t>javascript</w:t>
+      </w:r>
+      <w:proofErr w:type="spellEnd"/>
+      <w:r>
+        <w:t xml:space="preserve"> and runs in the browser.</w:t>
+      </w:r>
+    </w:p>
+    <w:p>
+      <w:r>
+        <w:t xml:space="preserve">See </w:t>
+      </w:r>
+      <w:hyperlink r:id="rId11" w:history="1">
+        <w:r>
+          <w:rPr>
+            <w:rStyle w:val="Hyperlink"/>
+          </w:rPr>
+          <w:t>https://learn.ml5js.org/#/reference/posenet</w:t>
+        </w:r>
+      </w:hyperlink>
+      <w:r>
+        <w:t xml:space="preserve"> for more information.</w:t>
+      </w:r>
+    </w:p>
+    <w:p>
+      <w:pPr>
+        <w:rPr>
+          <w:b/>
+          <w:bCs/>
+        </w:rPr>
+      </w:pPr>
+      <w:r>
+        <w:rPr>
+          <w:b/>
+          <w:bCs/>
+        </w:rPr>
         <w:t>What language</w:t>
       </w:r>
       <w:r>
@@ -1081,6 +1287,22 @@
           <w:bCs/>
         </w:rPr>
         <w:t xml:space="preserve"> will be used</w:t>
+      </w:r>
+    </w:p>
+    <w:p>
+      <w:r>
+        <w:t xml:space="preserve">Nodejs will be the server hosting the ml5js program. Nodejs will process the data and send it to the microcontroller. Nodejs and the frontend/ml5js is built using </w:t>
+      </w:r>
+      <w:r>
+        <w:t>JavaScript</w:t>
+      </w:r>
+      <w:r>
+        <w:t>.</w:t>
+      </w:r>
+    </w:p>
+    <w:p>
+      <w:r>
+        <w:t xml:space="preserve">Arduino c is the language the Arduino runs on. This will be used to decode the received commands and act on the servo’s </w:t>
       </w:r>
     </w:p>
     <w:p>
@@ -1130,16 +1352,72 @@
     </w:p>
     <w:p>
       <w:r>
-        <w:t>After an global search i came across the tensorflow posenet library. This library tracks my posture and does what i need. I had big problems installing tensorflow and the posenet package. I spoke to a friend who has made an own project with posture tracking. He recommended the ml5js library. This works great!</w:t>
-      </w:r>
-    </w:p>
-    <w:p>
-      <w:r>
-        <w:t xml:space="preserve">I used this example to base my nodejs server on. </w:t>
-      </w:r>
-    </w:p>
-    <w:p>
-      <w:hyperlink r:id="rId11" w:history="1">
+        <w:t xml:space="preserve">After an global search </w:t>
+      </w:r>
+      <w:proofErr w:type="spellStart"/>
+      <w:r>
+        <w:t>i</w:t>
+      </w:r>
+      <w:proofErr w:type="spellEnd"/>
+      <w:r>
+        <w:t xml:space="preserve"> came across the </w:t>
+      </w:r>
+      <w:proofErr w:type="spellStart"/>
+      <w:r>
+        <w:t>tensorflow</w:t>
+      </w:r>
+      <w:proofErr w:type="spellEnd"/>
+      <w:r>
+        <w:t xml:space="preserve"> </w:t>
+      </w:r>
+      <w:proofErr w:type="spellStart"/>
+      <w:r>
+        <w:t>posenet</w:t>
+      </w:r>
+      <w:proofErr w:type="spellEnd"/>
+      <w:r>
+        <w:t xml:space="preserve"> library. This library tracks my posture and does what </w:t>
+      </w:r>
+      <w:proofErr w:type="spellStart"/>
+      <w:r>
+        <w:t>i</w:t>
+      </w:r>
+      <w:proofErr w:type="spellEnd"/>
+      <w:r>
+        <w:t xml:space="preserve"> need. I had big problems installing </w:t>
+      </w:r>
+      <w:proofErr w:type="spellStart"/>
+      <w:r>
+        <w:t>tensorflow</w:t>
+      </w:r>
+      <w:proofErr w:type="spellEnd"/>
+      <w:r>
+        <w:t xml:space="preserve"> and the </w:t>
+      </w:r>
+      <w:proofErr w:type="spellStart"/>
+      <w:r>
+        <w:t>posenet</w:t>
+      </w:r>
+      <w:proofErr w:type="spellEnd"/>
+      <w:r>
+        <w:t xml:space="preserve"> package. I spoke to a friend who has made an own project with posture tracking. He recommended the ml5js library. This works great!</w:t>
+      </w:r>
+    </w:p>
+    <w:p>
+      <w:r>
+        <w:t xml:space="preserve">I used this example to base my </w:t>
+      </w:r>
+      <w:proofErr w:type="spellStart"/>
+      <w:r>
+        <w:t>nodejs</w:t>
+      </w:r>
+      <w:proofErr w:type="spellEnd"/>
+      <w:r>
+        <w:t xml:space="preserve"> server on. </w:t>
+      </w:r>
+    </w:p>
+    <w:p>
+      <w:hyperlink r:id="rId12" w:history="1">
         <w:r>
           <w:rPr>
             <w:rStyle w:val="Hyperlink"/>
@@ -1159,20 +1437,97 @@
     </w:p>
     <w:p>
       <w:r>
-        <w:t xml:space="preserve">In the javascript i can retrieve the positions of the </w:t>
-      </w:r>
-      <w:r>
-        <w:t xml:space="preserve">keypoints. I need this data to be able to translate the positions to the servo’s. There is one major problem. </w:t>
-      </w:r>
-      <w:r>
-        <w:t xml:space="preserve">The data from the client(the webbrowser) needs to be passed to the backend. In this case the nodejs server. This is not ideal. I have an idea how i can use websockets to achieve this but i rather be able to build an program that does not require an webbrowser. I have tried OpenCV, and opensource ai image library, before this project. I could barely get it to start and dont have good memories of it. I went and looked for alternatives. </w:t>
+        <w:t xml:space="preserve">In the </w:t>
+      </w:r>
+      <w:proofErr w:type="spellStart"/>
+      <w:r>
+        <w:t>javascript</w:t>
+      </w:r>
+      <w:proofErr w:type="spellEnd"/>
+      <w:r>
+        <w:t xml:space="preserve"> </w:t>
+      </w:r>
+      <w:proofErr w:type="spellStart"/>
+      <w:r>
+        <w:t>i</w:t>
+      </w:r>
+      <w:proofErr w:type="spellEnd"/>
+      <w:r>
+        <w:t xml:space="preserve"> can retrieve the positions of the </w:t>
+      </w:r>
+      <w:proofErr w:type="spellStart"/>
+      <w:r>
+        <w:t>keypoints</w:t>
+      </w:r>
+      <w:proofErr w:type="spellEnd"/>
+      <w:r>
+        <w:t xml:space="preserve">. I need this data to be able to translate the positions to the servo’s. There is one major problem. </w:t>
+      </w:r>
+      <w:r>
+        <w:t xml:space="preserve">The data from the client(the </w:t>
+      </w:r>
+      <w:proofErr w:type="spellStart"/>
+      <w:r>
+        <w:t>webbrowser</w:t>
+      </w:r>
+      <w:proofErr w:type="spellEnd"/>
+      <w:r>
+        <w:t xml:space="preserve">) needs to be passed to the backend. In this case the </w:t>
+      </w:r>
+      <w:proofErr w:type="spellStart"/>
+      <w:r>
+        <w:t>nodejs</w:t>
+      </w:r>
+      <w:proofErr w:type="spellEnd"/>
+      <w:r>
+        <w:t xml:space="preserve"> server. This is not ideal. I have an idea how </w:t>
+      </w:r>
+      <w:proofErr w:type="spellStart"/>
+      <w:r>
+        <w:t>i</w:t>
+      </w:r>
+      <w:proofErr w:type="spellEnd"/>
+      <w:r>
+        <w:t xml:space="preserve"> can use </w:t>
+      </w:r>
+      <w:proofErr w:type="spellStart"/>
+      <w:r>
+        <w:t>websockets</w:t>
+      </w:r>
+      <w:proofErr w:type="spellEnd"/>
+      <w:r>
+        <w:t xml:space="preserve"> to achieve this but </w:t>
+      </w:r>
+      <w:proofErr w:type="spellStart"/>
+      <w:r>
+        <w:t>i</w:t>
+      </w:r>
+      <w:proofErr w:type="spellEnd"/>
+      <w:r>
+        <w:t xml:space="preserve"> rather be able to build an program that does not require an </w:t>
+      </w:r>
+      <w:proofErr w:type="spellStart"/>
+      <w:r>
+        <w:t>webbrowser</w:t>
+      </w:r>
+      <w:proofErr w:type="spellEnd"/>
+      <w:r>
+        <w:t xml:space="preserve">. I have tried OpenCV, and opensource ai image library, before this project. I could barely get it to start and </w:t>
+      </w:r>
+      <w:proofErr w:type="spellStart"/>
+      <w:r>
+        <w:t>dont</w:t>
+      </w:r>
+      <w:proofErr w:type="spellEnd"/>
+      <w:r>
+        <w:t xml:space="preserve"> have good memories of it. I went and looked for alternatives. </w:t>
       </w:r>
     </w:p>
     <w:p>
       <w:r>
         <w:t xml:space="preserve">I found this: </w:t>
       </w:r>
-      <w:hyperlink r:id="rId12" w:history="1">
+      <w:hyperlink r:id="rId13" w:history="1">
         <w:r>
           <w:rPr>
             <w:rStyle w:val="Hyperlink"/>
@@ -1183,7 +1538,31 @@
     </w:p>
     <w:p>
       <w:r>
-        <w:t>This is a mash of opencv, posenet and pytorch. I am going to give this a try.</w:t>
+        <w:t xml:space="preserve">This is a mash of </w:t>
+      </w:r>
+      <w:proofErr w:type="spellStart"/>
+      <w:r>
+        <w:t>opencv</w:t>
+      </w:r>
+      <w:proofErr w:type="spellEnd"/>
+      <w:r>
+        <w:t xml:space="preserve">, </w:t>
+      </w:r>
+      <w:proofErr w:type="spellStart"/>
+      <w:r>
+        <w:t>posenet</w:t>
+      </w:r>
+      <w:proofErr w:type="spellEnd"/>
+      <w:r>
+        <w:t xml:space="preserve"> and </w:t>
+      </w:r>
+      <w:proofErr w:type="spellStart"/>
+      <w:r>
+        <w:t>pytorch</w:t>
+      </w:r>
+      <w:proofErr w:type="spellEnd"/>
+      <w:r>
+        <w:t>. I am going to give this a try.</w:t>
       </w:r>
     </w:p>
     <w:p>
@@ -1194,7 +1573,31 @@
         <w:t xml:space="preserve"> I</w:t>
       </w:r>
       <w:r>
-        <w:t xml:space="preserve"> did not get it to work. I have tried it on windows, Linux wsl and an linux virtualmachine. I noticed the code is pretty outdated. It had not received an update in 2 years and when installing the recommended library it was not available anymore. </w:t>
+        <w:t xml:space="preserve"> did not get it to work. I have tried it on windows, Linux </w:t>
+      </w:r>
+      <w:proofErr w:type="spellStart"/>
+      <w:r>
+        <w:t>wsl</w:t>
+      </w:r>
+      <w:proofErr w:type="spellEnd"/>
+      <w:r>
+        <w:t xml:space="preserve"> and an </w:t>
+      </w:r>
+      <w:proofErr w:type="spellStart"/>
+      <w:r>
+        <w:t>linux</w:t>
+      </w:r>
+      <w:proofErr w:type="spellEnd"/>
+      <w:r>
+        <w:t xml:space="preserve"> </w:t>
+      </w:r>
+      <w:proofErr w:type="spellStart"/>
+      <w:r>
+        <w:t>virtualmachine</w:t>
+      </w:r>
+      <w:proofErr w:type="spellEnd"/>
+      <w:r>
+        <w:t xml:space="preserve">. I noticed the code is pretty outdated. It had not received an update in 2 years and when installing the recommended library it was not available anymore. </w:t>
       </w:r>
     </w:p>
     <w:p>
@@ -1205,7 +1608,15 @@
         <w:t>realized</w:t>
       </w:r>
       <w:r>
-        <w:t xml:space="preserve"> I need to stop wasting time on something new and start with something I know, javascript. The first step for me is to get the serial communication working on </w:t>
+        <w:t xml:space="preserve"> I need to stop wasting time on something new and start with something I know, </w:t>
+      </w:r>
+      <w:proofErr w:type="spellStart"/>
+      <w:r>
+        <w:t>javascript</w:t>
+      </w:r>
+      <w:proofErr w:type="spellEnd"/>
+      <w:r>
+        <w:t xml:space="preserve">. The first step for me is to get the serial communication working on </w:t>
       </w:r>
       <w:r>
         <w:t>NodeJS</w:t>
@@ -1214,9 +1625,25 @@
         <w:t>.</w:t>
       </w:r>
       <w:r>
-        <w:t xml:space="preserve"> I am using the npm serialport package(</w:t>
-      </w:r>
-      <w:hyperlink r:id="rId13" w:history="1">
+        <w:t xml:space="preserve"> I am using the </w:t>
+      </w:r>
+      <w:proofErr w:type="spellStart"/>
+      <w:r>
+        <w:t>npm</w:t>
+      </w:r>
+      <w:proofErr w:type="spellEnd"/>
+      <w:r>
+        <w:t xml:space="preserve"> </w:t>
+      </w:r>
+      <w:proofErr w:type="spellStart"/>
+      <w:r>
+        <w:t>serialport</w:t>
+      </w:r>
+      <w:proofErr w:type="spellEnd"/>
+      <w:r>
+        <w:t xml:space="preserve"> package(</w:t>
+      </w:r>
+      <w:hyperlink r:id="rId14" w:history="1">
         <w:r>
           <w:rPr>
             <w:rStyle w:val="Hyperlink"/>
@@ -1225,12 +1652,36 @@
         </w:r>
       </w:hyperlink>
       <w:r>
-        <w:t xml:space="preserve"> ). This is the only package nodejs as for javascript as the client side is still experimental and unavailable.</w:t>
-      </w:r>
-    </w:p>
-    <w:p>
-      <w:r>
-        <w:t>The demo code can be found in demo_nodejs_communication.</w:t>
+        <w:t xml:space="preserve"> ). This is the only package </w:t>
+      </w:r>
+      <w:proofErr w:type="spellStart"/>
+      <w:r>
+        <w:t>nodejs</w:t>
+      </w:r>
+      <w:proofErr w:type="spellEnd"/>
+      <w:r>
+        <w:t xml:space="preserve"> as for </w:t>
+      </w:r>
+      <w:proofErr w:type="spellStart"/>
+      <w:r>
+        <w:t>javascript</w:t>
+      </w:r>
+      <w:proofErr w:type="spellEnd"/>
+      <w:r>
+        <w:t xml:space="preserve"> as the client side is still experimental and unavailable.</w:t>
+      </w:r>
+    </w:p>
+    <w:p>
+      <w:r>
+        <w:t xml:space="preserve">The demo code can be found in </w:t>
+      </w:r>
+      <w:proofErr w:type="spellStart"/>
+      <w:r>
+        <w:t>demo_nodejs_communication</w:t>
+      </w:r>
+      <w:proofErr w:type="spellEnd"/>
+      <w:r>
+        <w:t>.</w:t>
       </w:r>
     </w:p>
     <w:p>
@@ -1238,14 +1689,38 @@
         <w:t>Now this is working the next step is to get the data the robot needs</w:t>
       </w:r>
       <w:r>
-        <w:t xml:space="preserve"> from the client(webbrowser with camera) to the backend(nodejs). I will do this using websockets.</w:t>
+        <w:t xml:space="preserve"> from the client(</w:t>
+      </w:r>
+      <w:proofErr w:type="spellStart"/>
+      <w:r>
+        <w:t>webbrowser</w:t>
+      </w:r>
+      <w:proofErr w:type="spellEnd"/>
+      <w:r>
+        <w:t xml:space="preserve"> with camera) to the backend(</w:t>
+      </w:r>
+      <w:proofErr w:type="spellStart"/>
+      <w:r>
+        <w:t>nodejs</w:t>
+      </w:r>
+      <w:proofErr w:type="spellEnd"/>
+      <w:r>
+        <w:t xml:space="preserve">). I will do this using </w:t>
+      </w:r>
+      <w:proofErr w:type="spellStart"/>
+      <w:r>
+        <w:t>websockets</w:t>
+      </w:r>
+      <w:proofErr w:type="spellEnd"/>
+      <w:r>
+        <w:t>.</w:t>
       </w:r>
     </w:p>
     <w:p>
       <w:r>
         <w:t xml:space="preserve">Nodejs has a great package for this, socket.io. More can be found here: </w:t>
       </w:r>
-      <w:hyperlink r:id="rId14" w:history="1">
+      <w:hyperlink r:id="rId15" w:history="1">
         <w:r>
           <w:rPr>
             <w:rStyle w:val="Hyperlink"/>
@@ -1259,10 +1734,34 @@
     </w:p>
     <w:p>
       <w:r>
-        <w:t>The idea is that you can broadcast a message to an uri endpoint. The endpoint can receive the data and do with it what it wants. It can broadcast the processed information back to the client.</w:t>
-      </w:r>
-      <w:r>
-        <w:t xml:space="preserve"> To get a feel for javascript websockets I followed the beginner tutorial where you make an user chat. You can find this POC in the POC folder.</w:t>
+        <w:t xml:space="preserve">The idea is that you can broadcast a message to an </w:t>
+      </w:r>
+      <w:proofErr w:type="spellStart"/>
+      <w:r>
+        <w:t>uri</w:t>
+      </w:r>
+      <w:proofErr w:type="spellEnd"/>
+      <w:r>
+        <w:t xml:space="preserve"> endpoint. The endpoint can receive the data and do with it what it wants. It can broadcast the processed information back to the client.</w:t>
+      </w:r>
+      <w:r>
+        <w:t xml:space="preserve"> To get a feel for </w:t>
+      </w:r>
+      <w:proofErr w:type="spellStart"/>
+      <w:r>
+        <w:t>javascript</w:t>
+      </w:r>
+      <w:proofErr w:type="spellEnd"/>
+      <w:r>
+        <w:t xml:space="preserve"> </w:t>
+      </w:r>
+      <w:proofErr w:type="spellStart"/>
+      <w:r>
+        <w:t>websockets</w:t>
+      </w:r>
+      <w:proofErr w:type="spellEnd"/>
+      <w:r>
+        <w:t xml:space="preserve"> I followed the beginner tutorial where you make an user chat. You can find this POC in the POC folder.</w:t>
       </w:r>
     </w:p>
     <w:p>
@@ -1272,7 +1771,15 @@
     </w:p>
     <w:p>
       <w:r>
-        <w:t>For a log of my progress regarding my math solutions see my poc about math</w:t>
+        <w:t xml:space="preserve">For a log of my progress regarding my math solutions see my </w:t>
+      </w:r>
+      <w:proofErr w:type="spellStart"/>
+      <w:r>
+        <w:t>poc</w:t>
+      </w:r>
+      <w:proofErr w:type="spellEnd"/>
+      <w:r>
+        <w:t xml:space="preserve"> about math</w:t>
       </w:r>
       <w:r>
         <w:t>.</w:t>
@@ -2402,6 +2909,12 @@
 </file>
 
 <file path=customXml/item1.xml><?xml version="1.0" encoding="utf-8"?>
+<p:properties xmlns:p="http://schemas.microsoft.com/office/2006/metadata/properties" xmlns:xsi="http://www.w3.org/2001/XMLSchema-instance" xmlns:pc="http://schemas.microsoft.com/office/infopath/2007/PartnerControls">
+  <documentManagement/>
+</p:properties>
+</file>
+
+<file path=customXml/item2.xml><?xml version="1.0" encoding="utf-8"?>
 <ct:contentTypeSchema xmlns:ct="http://schemas.microsoft.com/office/2006/metadata/contentType" xmlns:ma="http://schemas.microsoft.com/office/2006/metadata/properties/metaAttributes" ct:_="" ma:_="" ma:contentTypeName="Document" ma:contentTypeID="0x0101003549D59443CB154FB43D304F61A528DA" ma:contentTypeVersion="5" ma:contentTypeDescription="Een nieuw document maken." ma:contentTypeScope="" ma:versionID="909cc2833f1af6bf787dcb295a81bf7e">
   <xsd:schema xmlns:xsd="http://www.w3.org/2001/XMLSchema" xmlns:xs="http://www.w3.org/2001/XMLSchema" xmlns:p="http://schemas.microsoft.com/office/2006/metadata/properties" xmlns:ns3="d1ab9eff-f2b0-4e8a-a95a-229fd02750a8" xmlns:ns4="2b8b5df9-db30-4c4a-9865-2c0f33e99bd4" targetNamespace="http://schemas.microsoft.com/office/2006/metadata/properties" ma:root="true" ma:fieldsID="bb59b1ccab3a0fadb8b023f390812b97" ns3:_="" ns4:_="">
     <xsd:import namespace="d1ab9eff-f2b0-4e8a-a95a-229fd02750a8"/>
@@ -2572,12 +3085,6 @@
 </ct:contentTypeSchema>
 </file>
 
-<file path=customXml/item2.xml><?xml version="1.0" encoding="utf-8"?>
-<p:properties xmlns:p="http://schemas.microsoft.com/office/2006/metadata/properties" xmlns:xsi="http://www.w3.org/2001/XMLSchema-instance" xmlns:pc="http://schemas.microsoft.com/office/infopath/2007/PartnerControls">
-  <documentManagement/>
-</p:properties>
-</file>
-
 <file path=customXml/item3.xml><?xml version="1.0" encoding="utf-8"?>
 <?mso-contentType ?>
 <FormTemplates xmlns="http://schemas.microsoft.com/sharepoint/v3/contenttype/forms">
@@ -2588,6 +3095,15 @@
 </file>
 
 <file path=customXml/itemProps1.xml><?xml version="1.0" encoding="utf-8"?>
+<ds:datastoreItem xmlns:ds="http://schemas.openxmlformats.org/officeDocument/2006/customXml" ds:itemID="{6E2D57CB-579C-4823-986A-6DE2EBE6EA75}">
+  <ds:schemaRefs>
+    <ds:schemaRef ds:uri="http://schemas.microsoft.com/office/2006/metadata/properties"/>
+    <ds:schemaRef ds:uri="http://schemas.microsoft.com/office/infopath/2007/PartnerControls"/>
+  </ds:schemaRefs>
+</ds:datastoreItem>
+</file>
+
+<file path=customXml/itemProps2.xml><?xml version="1.0" encoding="utf-8"?>
 <ds:datastoreItem xmlns:ds="http://schemas.openxmlformats.org/officeDocument/2006/customXml" ds:itemID="{455A883E-E44C-4856-B9D6-451168EC2FA6}">
   <ds:schemaRefs>
     <ds:schemaRef ds:uri="http://schemas.microsoft.com/office/2006/metadata/contentType"/>
@@ -2606,15 +3122,6 @@
 </ds:datastoreItem>
 </file>
 
-<file path=customXml/itemProps2.xml><?xml version="1.0" encoding="utf-8"?>
-<ds:datastoreItem xmlns:ds="http://schemas.openxmlformats.org/officeDocument/2006/customXml" ds:itemID="{6E2D57CB-579C-4823-986A-6DE2EBE6EA75}">
-  <ds:schemaRefs>
-    <ds:schemaRef ds:uri="http://schemas.microsoft.com/office/2006/metadata/properties"/>
-    <ds:schemaRef ds:uri="http://schemas.microsoft.com/office/infopath/2007/PartnerControls"/>
-  </ds:schemaRefs>
-</ds:datastoreItem>
-</file>
-
 <file path=customXml/itemProps3.xml><?xml version="1.0" encoding="utf-8"?>
 <ds:datastoreItem xmlns:ds="http://schemas.openxmlformats.org/officeDocument/2006/customXml" ds:itemID="{F044BF76-D08F-442C-8037-C387EF4F9464}">
   <ds:schemaRefs>

</xml_diff>

<commit_message>
tracking robot docs update research
</commit_message>
<xml_diff>
--- a/person tracking robot/Person tracking robot.docx
+++ b/person tracking robot/Person tracking robot.docx
@@ -1190,7 +1190,15 @@
     </w:p>
     <w:p>
       <w:r>
-        <w:t>This will not be in the main scope of the application. If and when I get to this my guess would be that the program will use a second camera places at a persons side. This way there are 2 dimensions and this way I can determine depths.</w:t>
+        <w:t xml:space="preserve">This will not be in the main scope of the application. If and when I get to this my guess would be that the program will use a second camera places at a </w:t>
+      </w:r>
+      <w:proofErr w:type="spellStart"/>
+      <w:r>
+        <w:t>persons</w:t>
+      </w:r>
+      <w:proofErr w:type="spellEnd"/>
+      <w:r>
+        <w:t xml:space="preserve"> side. This way there are 2 dimensions and this way I can determine depths.</w:t>
       </w:r>
     </w:p>
     <w:p>
@@ -1233,7 +1241,15 @@
     </w:p>
     <w:p>
       <w:r>
-        <w:t xml:space="preserve">As stated, the project uses an camera to estimate a persons position. I can easily do this in the browser with the library ml5js. This library is made with </w:t>
+        <w:t xml:space="preserve">As stated, the project uses an camera to estimate a </w:t>
+      </w:r>
+      <w:proofErr w:type="spellStart"/>
+      <w:r>
+        <w:t>persons</w:t>
+      </w:r>
+      <w:proofErr w:type="spellEnd"/>
+      <w:r>
+        <w:t xml:space="preserve"> position. I can easily do this in the browser with the library ml5js. This library is made with </w:t>
       </w:r>
       <w:proofErr w:type="spellStart"/>
       <w:r>
@@ -1248,7 +1264,7 @@
       <w:r>
         <w:t xml:space="preserve">See </w:t>
       </w:r>
-      <w:hyperlink r:id="rId11" w:history="1">
+      <w:hyperlink r:id="rId11" w:anchor="/reference/posenet" w:history="1">
         <w:r>
           <w:rPr>
             <w:rStyle w:val="Hyperlink"/>
@@ -1347,6 +1363,74 @@
       </w:pPr>
       <w:r>
         <w:lastRenderedPageBreak/>
+        <w:t>Prototyping</w:t>
+      </w:r>
+    </w:p>
+    <w:p>
+      <w:r>
+        <w:t xml:space="preserve">To give us a better idea of what I am going to make I made a cardboard prototype and recorded it. You can see this video in the </w:t>
+      </w:r>
+      <w:proofErr w:type="spellStart"/>
+      <w:r>
+        <w:t>poc’s</w:t>
+      </w:r>
+      <w:proofErr w:type="spellEnd"/>
+      <w:r>
+        <w:t xml:space="preserve"> cardboard prototype folder</w:t>
+      </w:r>
+      <w:r>
+        <w:t>.</w:t>
+      </w:r>
+      <w:r>
+        <w:rPr>
+          <w:noProof/>
+        </w:rPr>
+        <w:t xml:space="preserve"> </w:t>
+      </w:r>
+      <w:r>
+        <w:drawing>
+          <wp:inline distT="0" distB="0" distL="0" distR="0" wp14:anchorId="21A90390" wp14:editId="6BFA7018">
+            <wp:extent cx="3029373" cy="2581635"/>
+            <wp:effectExtent l="0" t="0" r="0" b="9525"/>
+            <wp:docPr id="3" name="Afbeelding 3"/>
+            <wp:cNvGraphicFramePr>
+              <a:graphicFrameLocks xmlns:a="http://schemas.openxmlformats.org/drawingml/2006/main" noChangeAspect="1"/>
+            </wp:cNvGraphicFramePr>
+            <a:graphic xmlns:a="http://schemas.openxmlformats.org/drawingml/2006/main">
+              <a:graphicData uri="http://schemas.openxmlformats.org/drawingml/2006/picture">
+                <pic:pic xmlns:pic="http://schemas.openxmlformats.org/drawingml/2006/picture">
+                  <pic:nvPicPr>
+                    <pic:cNvPr id="1" name=""/>
+                    <pic:cNvPicPr/>
+                  </pic:nvPicPr>
+                  <pic:blipFill>
+                    <a:blip r:embed="rId12"/>
+                    <a:stretch>
+                      <a:fillRect/>
+                    </a:stretch>
+                  </pic:blipFill>
+                  <pic:spPr>
+                    <a:xfrm>
+                      <a:off x="0" y="0"/>
+                      <a:ext cx="3029373" cy="2581635"/>
+                    </a:xfrm>
+                    <a:prstGeom prst="rect">
+                      <a:avLst/>
+                    </a:prstGeom>
+                  </pic:spPr>
+                </pic:pic>
+              </a:graphicData>
+            </a:graphic>
+          </wp:inline>
+        </w:drawing>
+      </w:r>
+    </w:p>
+    <w:p/>
+    <w:p>
+      <w:pPr>
+        <w:pStyle w:val="Kop2"/>
+      </w:pPr>
+      <w:r>
         <w:t>Research</w:t>
       </w:r>
     </w:p>
@@ -1407,17 +1491,15 @@
       <w:r>
         <w:t xml:space="preserve">I used this example to base my </w:t>
       </w:r>
-      <w:proofErr w:type="spellStart"/>
-      <w:r>
-        <w:t>nodejs</w:t>
-      </w:r>
-      <w:proofErr w:type="spellEnd"/>
+      <w:r>
+        <w:t>NodeJS</w:t>
+      </w:r>
       <w:r>
         <w:t xml:space="preserve"> server on. </w:t>
       </w:r>
     </w:p>
     <w:p>
-      <w:hyperlink r:id="rId12" w:history="1">
+      <w:hyperlink r:id="rId13" w:history="1">
         <w:r>
           <w:rPr>
             <w:rStyle w:val="Hyperlink"/>
@@ -1527,7 +1609,7 @@
       <w:r>
         <w:t xml:space="preserve">I found this: </w:t>
       </w:r>
-      <w:hyperlink r:id="rId13" w:history="1">
+      <w:hyperlink r:id="rId14" w:history="1">
         <w:r>
           <w:rPr>
             <w:rStyle w:val="Hyperlink"/>
@@ -1567,13 +1649,49 @@
     </w:p>
     <w:p>
       <w:r>
+        <w:br w:type="page"/>
+      </w:r>
+    </w:p>
+    <w:p>
+      <w:pPr>
+        <w:pStyle w:val="Kop3"/>
+      </w:pPr>
+      <w:r>
+        <w:lastRenderedPageBreak/>
+        <w:t xml:space="preserve">Serial communication </w:t>
+      </w:r>
+    </w:p>
+    <w:p>
+      <w:pPr>
+        <w:pStyle w:val="Kop4"/>
+      </w:pPr>
+      <w:r>
+        <w:t>N</w:t>
+      </w:r>
+      <w:r>
+        <w:t>odejs</w:t>
+      </w:r>
+    </w:p>
+    <w:p>
+      <w:r>
         <w:t>Story short,</w:t>
       </w:r>
       <w:r>
         <w:t xml:space="preserve"> I</w:t>
       </w:r>
       <w:r>
-        <w:t xml:space="preserve"> did not get it to work. I have tried it on windows, Linux </w:t>
+        <w:t xml:space="preserve"> did not get </w:t>
+      </w:r>
+      <w:proofErr w:type="spellStart"/>
+      <w:r>
+        <w:t>opencv</w:t>
+      </w:r>
+      <w:proofErr w:type="spellEnd"/>
+      <w:r>
+        <w:t xml:space="preserve"> and others </w:t>
+      </w:r>
+      <w:r>
+        <w:t xml:space="preserve">to work. I have tried it on windows, Linux </w:t>
       </w:r>
       <w:proofErr w:type="spellStart"/>
       <w:r>
@@ -1597,7 +1715,13 @@
       </w:r>
       <w:proofErr w:type="spellEnd"/>
       <w:r>
-        <w:t xml:space="preserve">. I noticed the code is pretty outdated. It had not received an update in 2 years and when installing the recommended library it was not available anymore. </w:t>
+        <w:t xml:space="preserve">. I noticed </w:t>
+      </w:r>
+      <w:r>
+        <w:t>my example</w:t>
+      </w:r>
+      <w:r>
+        <w:t xml:space="preserve"> code is pretty outdated. It had not received an update in 2 years and when installing the recommended library it was not available anymore. </w:t>
       </w:r>
     </w:p>
     <w:p>
@@ -1643,7 +1767,7 @@
       <w:r>
         <w:t xml:space="preserve"> package(</w:t>
       </w:r>
-      <w:hyperlink r:id="rId14" w:history="1">
+      <w:hyperlink r:id="rId15" w:history="1">
         <w:r>
           <w:rPr>
             <w:rStyle w:val="Hyperlink"/>
@@ -1654,13 +1778,19 @@
       <w:r>
         <w:t xml:space="preserve"> ). This is the only package </w:t>
       </w:r>
+      <w:r>
+        <w:t xml:space="preserve">for </w:t>
+      </w:r>
       <w:proofErr w:type="spellStart"/>
       <w:r>
         <w:t>nodejs</w:t>
       </w:r>
       <w:proofErr w:type="spellEnd"/>
       <w:r>
-        <w:t xml:space="preserve"> as for </w:t>
+        <w:t xml:space="preserve"> serial communication </w:t>
+      </w:r>
+      <w:r>
+        <w:t xml:space="preserve">as for </w:t>
       </w:r>
       <w:proofErr w:type="spellStart"/>
       <w:r>
@@ -1668,7 +1798,13 @@
       </w:r>
       <w:proofErr w:type="spellEnd"/>
       <w:r>
-        <w:t xml:space="preserve"> as the client side is still experimental and unavailable.</w:t>
+        <w:t xml:space="preserve"> as the client side </w:t>
+      </w:r>
+      <w:r>
+        <w:t xml:space="preserve">(browser) </w:t>
+      </w:r>
+      <w:r>
+        <w:t>is still experimental and unavailable.</w:t>
       </w:r>
     </w:p>
     <w:p>
@@ -1685,6 +1821,135 @@
       </w:r>
     </w:p>
     <w:p>
+      <w:pPr>
+        <w:pStyle w:val="Kop4"/>
+      </w:pPr>
+      <w:r>
+        <w:t>Arduino</w:t>
+      </w:r>
+    </w:p>
+    <w:p>
+      <w:r>
+        <w:t>I can send data from my computer but now the data needs to be received and parsed by the microcontroller.</w:t>
+      </w:r>
+    </w:p>
+    <w:p>
+      <w:r>
+        <w:t>First I started brainstorming flowcharts and protocols:</w:t>
+      </w:r>
+    </w:p>
+    <w:p>
+      <w:r>
+        <w:rPr>
+          <w:noProof/>
+        </w:rPr>
+        <w:drawing>
+          <wp:inline distT="0" distB="0" distL="0" distR="0" wp14:anchorId="3FD67E42" wp14:editId="6DF168B2">
+            <wp:extent cx="4904957" cy="3679242"/>
+            <wp:effectExtent l="3175" t="0" r="0" b="0"/>
+            <wp:docPr id="4" name="Afbeelding 4"/>
+            <wp:cNvGraphicFramePr>
+              <a:graphicFrameLocks xmlns:a="http://schemas.openxmlformats.org/drawingml/2006/main" noChangeAspect="1"/>
+            </wp:cNvGraphicFramePr>
+            <a:graphic xmlns:a="http://schemas.openxmlformats.org/drawingml/2006/main">
+              <a:graphicData uri="http://schemas.openxmlformats.org/drawingml/2006/picture">
+                <pic:pic xmlns:pic="http://schemas.openxmlformats.org/drawingml/2006/picture">
+                  <pic:nvPicPr>
+                    <pic:cNvPr id="0" name="Picture 3"/>
+                    <pic:cNvPicPr>
+                      <a:picLocks noChangeAspect="1" noChangeArrowheads="1"/>
+                    </pic:cNvPicPr>
+                  </pic:nvPicPr>
+                  <pic:blipFill>
+                    <a:blip r:embed="rId16" cstate="print">
+                      <a:extLst>
+                        <a:ext uri="{28A0092B-C50C-407E-A947-70E740481C1C}">
+                          <a14:useLocalDpi xmlns:a14="http://schemas.microsoft.com/office/drawing/2010/main" val="0"/>
+                        </a:ext>
+                      </a:extLst>
+                    </a:blip>
+                    <a:srcRect/>
+                    <a:stretch>
+                      <a:fillRect/>
+                    </a:stretch>
+                  </pic:blipFill>
+                  <pic:spPr bwMode="auto">
+                    <a:xfrm rot="5400000">
+                      <a:off x="0" y="0"/>
+                      <a:ext cx="4906889" cy="3680691"/>
+                    </a:xfrm>
+                    <a:prstGeom prst="rect">
+                      <a:avLst/>
+                    </a:prstGeom>
+                    <a:noFill/>
+                    <a:ln>
+                      <a:noFill/>
+                    </a:ln>
+                  </pic:spPr>
+                </pic:pic>
+              </a:graphicData>
+            </a:graphic>
+          </wp:inline>
+        </w:drawing>
+      </w:r>
+    </w:p>
+    <w:p>
+      <w:r>
+        <w:lastRenderedPageBreak/>
+        <w:t>The first defined protocol was something like: #lsx:xxx|ex:xxx|.........%.</w:t>
+      </w:r>
+    </w:p>
+    <w:p>
+      <w:r>
+        <w:t xml:space="preserve">First character is a hashtag. This indicates the microcontroller that the command has started. </w:t>
+      </w:r>
+      <w:r>
+        <w:t xml:space="preserve">the second is l or r. This is to indicate what limb side it was for. Then you had 2 characters to indicate what joint </w:t>
+      </w:r>
+      <w:proofErr w:type="spellStart"/>
+      <w:r>
+        <w:t>seperated</w:t>
+      </w:r>
+      <w:proofErr w:type="spellEnd"/>
+      <w:r>
+        <w:t xml:space="preserve"> by a “:” following the value. </w:t>
+      </w:r>
+    </w:p>
+    <w:p>
+      <w:r>
+        <w:t>This would work fine but there is a big problem concerning size. Half of the characters could be removed if the protocol would look like this:</w:t>
+      </w:r>
+    </w:p>
+    <w:p>
+      <w:r>
+        <w:t>“#</w:t>
+      </w:r>
+      <w:proofErr w:type="spellStart"/>
+      <w:r>
+        <w:t>xxx|xxx|xxx|xxx</w:t>
+      </w:r>
+      <w:proofErr w:type="spellEnd"/>
+      <w:r>
+        <w:t>%”.  This elim</w:t>
+      </w:r>
+      <w:r>
+        <w:t>in</w:t>
+      </w:r>
+      <w:r>
+        <w:t>ates the side character, the identifiers and their “:”. This saves a lot of size of the message. This is important as the program wants to update the position as quickly as possible. The one downside of this protocol is, is that the receiver needs to know what each value represents. Because our program is not that big, this should not be a problem.</w:t>
+      </w:r>
+    </w:p>
+    <w:p>
+      <w:pPr>
+        <w:pStyle w:val="Kop3"/>
+      </w:pPr>
+      <w:proofErr w:type="spellStart"/>
+      <w:r>
+        <w:t>Websockets</w:t>
+      </w:r>
+      <w:proofErr w:type="spellEnd"/>
+    </w:p>
+    <w:p>
       <w:r>
         <w:t>Now this is working the next step is to get the data the robot needs</w:t>
       </w:r>
@@ -1720,7 +1985,7 @@
       <w:r>
         <w:t xml:space="preserve">Nodejs has a great package for this, socket.io. More can be found here: </w:t>
       </w:r>
-      <w:hyperlink r:id="rId15" w:history="1">
+      <w:hyperlink r:id="rId17" w:history="1">
         <w:r>
           <w:rPr>
             <w:rStyle w:val="Hyperlink"/>
@@ -1766,18 +2031,36 @@
     </w:p>
     <w:p>
       <w:r>
-        <w:t>After integrating this concept in my project I have all the data required to make the calculations and to send to the microcontroller.</w:t>
-      </w:r>
-    </w:p>
-    <w:p>
-      <w:r>
-        <w:t xml:space="preserve">For a log of my progress regarding my math solutions see my </w:t>
-      </w:r>
-      <w:proofErr w:type="spellStart"/>
-      <w:r>
-        <w:t>poc</w:t>
-      </w:r>
-      <w:proofErr w:type="spellEnd"/>
+        <w:t xml:space="preserve">After integrating </w:t>
+      </w:r>
+      <w:r>
+        <w:t>web sockets</w:t>
+      </w:r>
+      <w:r>
+        <w:t xml:space="preserve"> </w:t>
+      </w:r>
+      <w:r>
+        <w:t>in my project I have all the data required to make the calculations and to send to the microcontroller.</w:t>
+      </w:r>
+    </w:p>
+    <w:p>
+      <w:pPr>
+        <w:pStyle w:val="Kop3"/>
+      </w:pPr>
+      <w:r>
+        <w:t>Calculations</w:t>
+      </w:r>
+    </w:p>
+    <w:p>
+      <w:r>
+        <w:t>For a log of my progress regarding my math solutions see my</w:t>
+      </w:r>
+      <w:r>
+        <w:t xml:space="preserve"> POC</w:t>
+      </w:r>
+      <w:r>
+        <w:t xml:space="preserve"> document</w:t>
+      </w:r>
       <w:r>
         <w:t xml:space="preserve"> about math</w:t>
       </w:r>
@@ -1785,6 +2068,8 @@
         <w:t>.</w:t>
       </w:r>
     </w:p>
+    <w:p/>
+    <w:p/>
     <w:p/>
     <w:p/>
     <w:p/>
@@ -2909,12 +3194,6 @@
 </file>
 
 <file path=customXml/item1.xml><?xml version="1.0" encoding="utf-8"?>
-<p:properties xmlns:p="http://schemas.microsoft.com/office/2006/metadata/properties" xmlns:xsi="http://www.w3.org/2001/XMLSchema-instance" xmlns:pc="http://schemas.microsoft.com/office/infopath/2007/PartnerControls">
-  <documentManagement/>
-</p:properties>
-</file>
-
-<file path=customXml/item2.xml><?xml version="1.0" encoding="utf-8"?>
 <ct:contentTypeSchema xmlns:ct="http://schemas.microsoft.com/office/2006/metadata/contentType" xmlns:ma="http://schemas.microsoft.com/office/2006/metadata/properties/metaAttributes" ct:_="" ma:_="" ma:contentTypeName="Document" ma:contentTypeID="0x0101003549D59443CB154FB43D304F61A528DA" ma:contentTypeVersion="5" ma:contentTypeDescription="Een nieuw document maken." ma:contentTypeScope="" ma:versionID="909cc2833f1af6bf787dcb295a81bf7e">
   <xsd:schema xmlns:xsd="http://www.w3.org/2001/XMLSchema" xmlns:xs="http://www.w3.org/2001/XMLSchema" xmlns:p="http://schemas.microsoft.com/office/2006/metadata/properties" xmlns:ns3="d1ab9eff-f2b0-4e8a-a95a-229fd02750a8" xmlns:ns4="2b8b5df9-db30-4c4a-9865-2c0f33e99bd4" targetNamespace="http://schemas.microsoft.com/office/2006/metadata/properties" ma:root="true" ma:fieldsID="bb59b1ccab3a0fadb8b023f390812b97" ns3:_="" ns4:_="">
     <xsd:import namespace="d1ab9eff-f2b0-4e8a-a95a-229fd02750a8"/>
@@ -3085,6 +3364,12 @@
 </ct:contentTypeSchema>
 </file>
 
+<file path=customXml/item2.xml><?xml version="1.0" encoding="utf-8"?>
+<p:properties xmlns:p="http://schemas.microsoft.com/office/2006/metadata/properties" xmlns:xsi="http://www.w3.org/2001/XMLSchema-instance" xmlns:pc="http://schemas.microsoft.com/office/infopath/2007/PartnerControls">
+  <documentManagement/>
+</p:properties>
+</file>
+
 <file path=customXml/item3.xml><?xml version="1.0" encoding="utf-8"?>
 <?mso-contentType ?>
 <FormTemplates xmlns="http://schemas.microsoft.com/sharepoint/v3/contenttype/forms">
@@ -3095,15 +3380,6 @@
 </file>
 
 <file path=customXml/itemProps1.xml><?xml version="1.0" encoding="utf-8"?>
-<ds:datastoreItem xmlns:ds="http://schemas.openxmlformats.org/officeDocument/2006/customXml" ds:itemID="{6E2D57CB-579C-4823-986A-6DE2EBE6EA75}">
-  <ds:schemaRefs>
-    <ds:schemaRef ds:uri="http://schemas.microsoft.com/office/2006/metadata/properties"/>
-    <ds:schemaRef ds:uri="http://schemas.microsoft.com/office/infopath/2007/PartnerControls"/>
-  </ds:schemaRefs>
-</ds:datastoreItem>
-</file>
-
-<file path=customXml/itemProps2.xml><?xml version="1.0" encoding="utf-8"?>
 <ds:datastoreItem xmlns:ds="http://schemas.openxmlformats.org/officeDocument/2006/customXml" ds:itemID="{455A883E-E44C-4856-B9D6-451168EC2FA6}">
   <ds:schemaRefs>
     <ds:schemaRef ds:uri="http://schemas.microsoft.com/office/2006/metadata/contentType"/>
@@ -3122,6 +3398,15 @@
 </ds:datastoreItem>
 </file>
 
+<file path=customXml/itemProps2.xml><?xml version="1.0" encoding="utf-8"?>
+<ds:datastoreItem xmlns:ds="http://schemas.openxmlformats.org/officeDocument/2006/customXml" ds:itemID="{6E2D57CB-579C-4823-986A-6DE2EBE6EA75}">
+  <ds:schemaRefs>
+    <ds:schemaRef ds:uri="http://schemas.microsoft.com/office/2006/metadata/properties"/>
+    <ds:schemaRef ds:uri="http://schemas.microsoft.com/office/infopath/2007/PartnerControls"/>
+  </ds:schemaRefs>
+</ds:datastoreItem>
+</file>
+
 <file path=customXml/itemProps3.xml><?xml version="1.0" encoding="utf-8"?>
 <ds:datastoreItem xmlns:ds="http://schemas.openxmlformats.org/officeDocument/2006/customXml" ds:itemID="{F044BF76-D08F-442C-8037-C387EF4F9464}">
   <ds:schemaRefs>

</xml_diff>